<commit_message>
Final version of RUL paper and bib file
</commit_message>
<xml_diff>
--- a/Papers/RUL_NN_DE_paper/RUL-IEEE/Rebuttals3.docx
+++ b/Papers/RUL_NN_DE_paper/RUL-IEEE/Rebuttals3.docx
@@ -1,6 +1,6 @@
 
 <file path=word/document.xml><?xml version="1.0" encoding="utf-8"?>
-<w:document xmlns:wpc="http://schemas.microsoft.com/office/word/2010/wordprocessingCanvas" xmlns:mo="http://schemas.microsoft.com/office/mac/office/2008/main" xmlns:mc="http://schemas.openxmlformats.org/markup-compatibility/2006" xmlns:mv="urn:schemas-microsoft-com:mac:vml" xmlns:o="urn:schemas-microsoft-com:office:office" xmlns:r="http://schemas.openxmlformats.org/officeDocument/2006/relationships" xmlns:m="http://schemas.openxmlformats.org/officeDocument/2006/math" xmlns:v="urn:schemas-microsoft-com:vml" xmlns:wp14="http://schemas.microsoft.com/office/word/2010/wordprocessingDrawing" xmlns:wp="http://schemas.openxmlformats.org/drawingml/2006/wordprocessingDrawing" xmlns:w10="urn:schemas-microsoft-com:office:word" xmlns:w="http://schemas.openxmlformats.org/wordprocessingml/2006/main" xmlns:w14="http://schemas.microsoft.com/office/word/2010/wordml" xmlns:w15="http://schemas.microsoft.com/office/word/2012/wordml" xmlns:wpg="http://schemas.microsoft.com/office/word/2010/wordprocessingGroup" xmlns:wpi="http://schemas.microsoft.com/office/word/2010/wordprocessingInk" xmlns:wne="http://schemas.microsoft.com/office/word/2006/wordml" xmlns:wps="http://schemas.microsoft.com/office/word/2010/wordprocessingShape" mc:Ignorable="w14 w15 wp14">
+<w:document xmlns:wpc="http://schemas.microsoft.com/office/word/2010/wordprocessingCanvas" xmlns:mo="http://schemas.microsoft.com/office/mac/office/2008/main" xmlns:mc="http://schemas.openxmlformats.org/markup-compatibility/2006" xmlns:mv="urn:schemas-microsoft-com:mac:vml" xmlns:o="urn:schemas-microsoft-com:office:office" xmlns:r="http://schemas.openxmlformats.org/officeDocument/2006/relationships" xmlns:m="http://schemas.openxmlformats.org/officeDocument/2006/math" xmlns:v="urn:schemas-microsoft-com:vml" xmlns:wp14="http://schemas.microsoft.com/office/word/2010/wordprocessingDrawing" xmlns:wp="http://schemas.openxmlformats.org/drawingml/2006/wordprocessingDrawing" xmlns:w10="urn:schemas-microsoft-com:office:word" xmlns:w="http://schemas.openxmlformats.org/wordprocessingml/2006/main" xmlns:w14="http://schemas.microsoft.com/office/word/2010/wordml" xmlns:wpg="http://schemas.microsoft.com/office/word/2010/wordprocessingGroup" xmlns:wpi="http://schemas.microsoft.com/office/word/2010/wordprocessingInk" xmlns:wne="http://schemas.microsoft.com/office/word/2006/wordml" xmlns:wps="http://schemas.microsoft.com/office/word/2010/wordprocessingShape" mc:Ignorable="w14 wp14">
   <w:body>
     <w:p>
       <w:pPr>
@@ -187,48 +187,61 @@
     <w:p>
       <w:pPr>
         <w:rPr>
-          <w:rFonts w:eastAsia="Times New Roman"/>
-        </w:rPr>
-      </w:pPr>
-      <w:r>
-        <w:rPr>
-          <w:rFonts w:eastAsia="Times New Roman"/>
-        </w:rPr>
-        <w:t xml:space="preserve">Reviewer #1: The authors have revised the paper according to my comments, </w:t>
-      </w:r>
-      <w:proofErr w:type="gramStart"/>
-      <w:r>
-        <w:rPr>
-          <w:rFonts w:eastAsia="Times New Roman"/>
-        </w:rPr>
-        <w:t>and also</w:t>
-      </w:r>
-      <w:proofErr w:type="gramEnd"/>
-      <w:r>
-        <w:rPr>
-          <w:rFonts w:eastAsia="Times New Roman"/>
-        </w:rPr>
-        <w:t xml:space="preserve"> clarified some confusions in the text regarding the computational complexity.</w:t>
-      </w:r>
-      <w:r>
-        <w:rPr>
           <w:rStyle w:val="apple-converted-space"/>
           <w:rFonts w:eastAsia="Times New Roman"/>
         </w:rPr>
-        <w:t> </w:t>
-      </w:r>
-      <w:r>
-        <w:rPr>
-          <w:rFonts w:eastAsia="Times New Roman"/>
-        </w:rPr>
-        <w:br/>
-        <w:t>Also, in the extended discussion, they mention the advantage of their method is the simplicity of the final model (which can be used for inference compared to complex network architectures), and their claim is supported by the results.</w:t>
-      </w:r>
-      <w:r>
-        <w:rPr>
-          <w:rFonts w:eastAsia="Times New Roman"/>
-        </w:rPr>
-        <w:br/>
+      </w:pPr>
+      <w:r>
+        <w:rPr>
+          <w:rFonts w:eastAsia="Times New Roman"/>
+        </w:rPr>
+        <w:t>Reviewer #1: The authors have revised the paper according to my comments, and also clarified some confusions in the text regarding the computational complexity.</w:t>
+      </w:r>
+    </w:p>
+    <w:p>
+      <w:pPr>
+        <w:rPr>
+          <w:rStyle w:val="apple-converted-space"/>
+          <w:rFonts w:eastAsia="Times New Roman"/>
+        </w:rPr>
+      </w:pPr>
+    </w:p>
+    <w:p>
+      <w:pPr>
+        <w:rPr>
+          <w:rFonts w:eastAsia="Times New Roman"/>
+        </w:rPr>
+      </w:pPr>
+      <w:r>
+        <w:rPr>
+          <w:rFonts w:eastAsia="Times New Roman"/>
+        </w:rPr>
+        <w:t>Also, in the extended discussion, they mention the advantage of their method is the simplicity of the final model (which can be used for inference compared to complex network architectures), and their cla</w:t>
+      </w:r>
+      <w:r>
+        <w:rPr>
+          <w:rFonts w:eastAsia="Times New Roman"/>
+        </w:rPr>
+        <w:t>im is supported by the results.</w:t>
+      </w:r>
+    </w:p>
+    <w:p>
+      <w:pPr>
+        <w:rPr>
+          <w:rFonts w:eastAsia="Times New Roman"/>
+        </w:rPr>
+      </w:pPr>
+    </w:p>
+    <w:p>
+      <w:pPr>
+        <w:rPr>
+          <w:rFonts w:eastAsia="Times New Roman"/>
+        </w:rPr>
+      </w:pPr>
+      <w:r>
+        <w:rPr>
+          <w:rFonts w:eastAsia="Times New Roman"/>
+        </w:rPr>
         <w:t>I have no further comments, and the paper may be accepted for publication.</w:t>
       </w:r>
     </w:p>
@@ -345,36 +358,15 @@
           <w:rFonts w:eastAsia="Times New Roman"/>
         </w:rPr>
         <w:br/>
-        <w:t xml:space="preserve">1. I assumed that references to table 10 in the rebuttal were in fact for table 11. The current table 10 now contains "Error statistics". </w:t>
-      </w:r>
-      <w:proofErr w:type="gramStart"/>
-      <w:r>
-        <w:rPr>
-          <w:rFonts w:eastAsia="Times New Roman"/>
-        </w:rPr>
-        <w:t>However</w:t>
-      </w:r>
-      <w:proofErr w:type="gramEnd"/>
-      <w:r>
-        <w:rPr>
-          <w:rFonts w:eastAsia="Times New Roman"/>
-        </w:rPr>
-        <w:t xml:space="preserve"> the text uses the phrase "basic statistics". In the statistical </w:t>
-      </w:r>
-      <w:proofErr w:type="gramStart"/>
-      <w:r>
-        <w:rPr>
-          <w:rFonts w:eastAsia="Times New Roman"/>
-        </w:rPr>
-        <w:t>literature</w:t>
-      </w:r>
-      <w:proofErr w:type="gramEnd"/>
-      <w:r>
-        <w:rPr>
-          <w:rFonts w:eastAsia="Times New Roman"/>
-        </w:rPr>
-        <w:t xml:space="preserve"> they may even use "descriptive statistics". The authors should decide upon one of these phrases and use it consistently throughout their paper. As a side note, these types of statistics are usually more visually appealing and hence easier for readers to comprehend when presented in the form of a "box plot"...</w:t>
-      </w:r>
+        <w:t>1. I assumed that references to table 10 in the rebuttal were in fact for table 11. The current table 10 now contains "Error statistics". However the text uses the phrase "basic statistics". In the statistical literature they may even use "descriptive statistics". The authors should decide upon one of these phrases and use it consistently throughout their paper. As a side note, these types of statistics are usually more visually appealing and hence easier for readers to comprehend when presented in the form of a "box plot"...</w:t>
+      </w:r>
+    </w:p>
+    <w:p>
+      <w:pPr>
+        <w:rPr>
+          <w:i/>
+        </w:rPr>
+      </w:pPr>
     </w:p>
     <w:p>
       <w:pPr>
@@ -383,6 +375,52 @@
           <w:i/>
         </w:rPr>
       </w:pPr>
+      <w:r>
+        <w:rPr>
+          <w:i/>
+        </w:rPr>
+        <w:lastRenderedPageBreak/>
+        <w:t xml:space="preserve">This has been addressed in the new revision of the paper. We made sure to be consistent when using the term “error statistics”. Furthermore, we replaced </w:t>
+      </w:r>
+      <w:r>
+        <w:rPr>
+          <w:i/>
+        </w:rPr>
+        <w:t>Table 10 with a box plot (Figure 8) that represen</w:t>
+      </w:r>
+      <w:r>
+        <w:rPr>
+          <w:i/>
+        </w:rPr>
+        <w:t>ts the statistical data used to be</w:t>
+      </w:r>
+      <w:r>
+        <w:rPr>
+          <w:i/>
+        </w:rPr>
+        <w:t xml:space="preserve"> in the table.</w:t>
+      </w:r>
+    </w:p>
+    <w:p>
+      <w:pPr>
+        <w:rPr>
+          <w:rFonts w:eastAsia="Times New Roman"/>
+        </w:rPr>
+      </w:pPr>
+      <w:r>
+        <w:rPr>
+          <w:rFonts w:eastAsia="Times New Roman"/>
+        </w:rPr>
+        <w:br/>
+        <w:t>2. Quote: "It is believed that the information contained in the time window with stride size n_s &gt; 1 is likely richer than the one contained in a time window with stride size n_s = 1." The paper would be improved if the authors added some qualifying evidence to support this belief to go along with their rationalization in the preceeding sentences.</w:t>
+      </w:r>
+    </w:p>
+    <w:p>
+      <w:pPr>
+        <w:rPr>
+          <w:rFonts w:eastAsia="Times New Roman"/>
+        </w:rPr>
+      </w:pPr>
     </w:p>
     <w:p>
       <w:pPr>
@@ -395,105 +433,79 @@
         <w:rPr>
           <w:i/>
         </w:rPr>
-        <w:t xml:space="preserve">This has been addressed in the new revision of the paper. We made sure to be consistent when using the term “error statistics”. Furthermore, we replaced </w:t>
-      </w:r>
-      <w:r>
-        <w:rPr>
-          <w:i/>
-        </w:rPr>
-        <w:t>Table 10 with a box plot (Figure 8) that represents the statistical data that was in the table.</w:t>
-      </w:r>
-    </w:p>
-    <w:p>
-      <w:pPr>
-        <w:rPr>
-          <w:rFonts w:eastAsia="Times New Roman"/>
-        </w:rPr>
-      </w:pPr>
-      <w:r>
-        <w:rPr>
-          <w:rFonts w:eastAsia="Times New Roman"/>
-        </w:rPr>
-        <w:lastRenderedPageBreak/>
-        <w:br/>
-        <w:t xml:space="preserve">2. Quote: "It is believed that the information contained in the time window with stride size </w:t>
-      </w:r>
-      <w:proofErr w:type="spellStart"/>
-      <w:r>
-        <w:rPr>
-          <w:rFonts w:eastAsia="Times New Roman"/>
-        </w:rPr>
-        <w:t>n_s</w:t>
-      </w:r>
-      <w:proofErr w:type="spellEnd"/>
-      <w:r>
-        <w:rPr>
-          <w:rFonts w:eastAsia="Times New Roman"/>
-        </w:rPr>
-        <w:t xml:space="preserve"> &gt; 1 is likely richer than the one contained in a time window with stride size </w:t>
-      </w:r>
-      <w:proofErr w:type="spellStart"/>
-      <w:r>
-        <w:rPr>
-          <w:rFonts w:eastAsia="Times New Roman"/>
-        </w:rPr>
-        <w:t>n_s</w:t>
-      </w:r>
-      <w:proofErr w:type="spellEnd"/>
-      <w:r>
-        <w:rPr>
-          <w:rFonts w:eastAsia="Times New Roman"/>
-        </w:rPr>
-        <w:t xml:space="preserve"> = 1." The paper would be improved if the authors added some qualifying evidence to support this belief to go along with their rationalization in the </w:t>
-      </w:r>
-      <w:proofErr w:type="spellStart"/>
-      <w:r>
-        <w:rPr>
-          <w:rFonts w:eastAsia="Times New Roman"/>
-        </w:rPr>
-        <w:t>preceeding</w:t>
-      </w:r>
-      <w:proofErr w:type="spellEnd"/>
-      <w:r>
-        <w:rPr>
-          <w:rFonts w:eastAsia="Times New Roman"/>
-        </w:rPr>
-        <w:t xml:space="preserve"> sentences.</w:t>
-      </w:r>
-    </w:p>
-    <w:p>
-      <w:pPr>
-        <w:rPr>
-          <w:rFonts w:eastAsia="Times New Roman"/>
-        </w:rPr>
-      </w:pPr>
-    </w:p>
-    <w:p>
-      <w:pPr>
-        <w:ind w:left="420"/>
-        <w:rPr>
-          <w:i/>
-        </w:rPr>
-      </w:pPr>
-      <w:r>
-        <w:rPr>
-          <w:i/>
-        </w:rPr>
-        <w:t xml:space="preserve">Based on the obtained results in our experiments we couldn’t find any concluding evidence to support our claim. Indeed, the use of the </w:t>
-      </w:r>
-      <w:proofErr w:type="spellStart"/>
-      <w:r>
-        <w:rPr>
-          <w:i/>
-        </w:rPr>
-        <w:t>strided</w:t>
-      </w:r>
-      <w:proofErr w:type="spellEnd"/>
-      <w:r>
-        <w:rPr>
-          <w:i/>
-        </w:rPr>
-        <w:t xml:space="preserve"> time window was inspired by convolutional neural networks and we believed that the stride would somehow positively affect the outcome of our model. Nevertheless, and based on the obtained results, we found out that the stride does not play such an important role for the dataset under discussion. We included a small discussion on this issue on page 11 and leave further analysis on the impact of the stride for future work. </w:t>
+        <w:t xml:space="preserve">The </w:t>
+      </w:r>
+      <w:r>
+        <w:rPr>
+          <w:i/>
+        </w:rPr>
+        <w:t xml:space="preserve">strided time window </w:t>
+      </w:r>
+      <w:r>
+        <w:rPr>
+          <w:i/>
+        </w:rPr>
+        <w:t>is</w:t>
+      </w:r>
+      <w:r>
+        <w:rPr>
+          <w:i/>
+        </w:rPr>
+        <w:t xml:space="preserve"> inspired by convolutional neural networks</w:t>
+      </w:r>
+      <w:r>
+        <w:rPr>
+          <w:i/>
+        </w:rPr>
+        <w:t xml:space="preserve"> from the modeling point of view. More importantly,</w:t>
+      </w:r>
+      <w:r>
+        <w:rPr>
+          <w:i/>
+        </w:rPr>
+        <w:t xml:space="preserve"> </w:t>
+      </w:r>
+      <w:r>
+        <w:rPr>
+          <w:i/>
+        </w:rPr>
+        <w:t>it reflects the history-dependent nature of the aircraft engine degradation process</w:t>
+      </w:r>
+      <w:r>
+        <w:rPr>
+          <w:i/>
+        </w:rPr>
+        <w:t xml:space="preserve">. We </w:t>
+      </w:r>
+      <w:r>
+        <w:rPr>
+          <w:i/>
+        </w:rPr>
+        <w:t>stated that</w:t>
+      </w:r>
+      <w:r>
+        <w:rPr>
+          <w:i/>
+        </w:rPr>
+        <w:t xml:space="preserve"> further analysis o</w:t>
+      </w:r>
+      <w:r>
+        <w:rPr>
+          <w:i/>
+        </w:rPr>
+        <w:t>f</w:t>
+      </w:r>
+      <w:r>
+        <w:rPr>
+          <w:i/>
+        </w:rPr>
+        <w:t xml:space="preserve"> the impact of the stride </w:t>
+      </w:r>
+      <w:r>
+        <w:rPr>
+          <w:i/>
+        </w:rPr>
+        <w:t>on the prediction should be done in the future work.</w:t>
       </w:r>
     </w:p>
     <w:p>
@@ -503,12 +515,6 @@
           <w:rFonts w:eastAsia="Times New Roman"/>
         </w:rPr>
       </w:pPr>
-      <w:r>
-        <w:rPr>
-          <w:rFonts w:eastAsia="Times New Roman"/>
-        </w:rPr>
-        <w:br/>
-      </w:r>
       <w:r>
         <w:rPr>
           <w:rFonts w:eastAsia="Times New Roman"/>
@@ -566,6 +572,19 @@
     </w:p>
     <w:p>
       <w:pPr>
+        <w:rPr>
+          <w:b/>
+        </w:rPr>
+      </w:pPr>
+      <w:r>
+        <w:rPr>
+          <w:b/>
+        </w:rPr>
+        <w:t>Other Editorial Changes</w:t>
+      </w:r>
+    </w:p>
+    <w:p>
+      <w:pPr>
         <w:ind w:left="420"/>
         <w:rPr>
           <w:i/>
@@ -575,70 +594,98 @@
         <w:rPr>
           <w:i/>
         </w:rPr>
-        <w:t xml:space="preserve">We thank the </w:t>
-      </w:r>
-      <w:r>
-        <w:rPr>
-          <w:i/>
-        </w:rPr>
-        <w:t>reviewer</w:t>
-      </w:r>
-      <w:r>
-        <w:rPr>
-          <w:i/>
-        </w:rPr>
-        <w:t xml:space="preserve"> for </w:t>
-      </w:r>
-      <w:r>
-        <w:rPr>
-          <w:i/>
-        </w:rPr>
-        <w:t>the</w:t>
-      </w:r>
-      <w:r>
-        <w:rPr>
-          <w:i/>
-        </w:rPr>
-        <w:t xml:space="preserve"> detailed list of corrections</w:t>
-      </w:r>
-      <w:r>
-        <w:rPr>
-          <w:i/>
-        </w:rPr>
-        <w:t>,</w:t>
-      </w:r>
-      <w:r>
-        <w:rPr>
-          <w:i/>
-        </w:rPr>
-        <w:t xml:space="preserve"> which </w:t>
-      </w:r>
-      <w:r>
-        <w:rPr>
-          <w:i/>
-        </w:rPr>
-        <w:t>have</w:t>
-      </w:r>
-      <w:r>
-        <w:rPr>
-          <w:i/>
-        </w:rPr>
-        <w:t xml:space="preserve"> help</w:t>
-      </w:r>
-      <w:r>
-        <w:rPr>
-          <w:i/>
-        </w:rPr>
-        <w:t>ed to</w:t>
-      </w:r>
-      <w:r>
-        <w:rPr>
-          <w:i/>
-        </w:rPr>
-        <w:t xml:space="preserve"> improve the quality of the manuscript</w:t>
+        <w:t>The revised text is highlighted in the pdf file. Further, the figure, table and reference citation numbers are all automatically updated.</w:t>
+      </w:r>
+      <w:r>
+        <w:rPr>
+          <w:i/>
+        </w:rPr>
+        <w:t xml:space="preserve"> Several spelling errors were corrected.</w:t>
       </w:r>
       <w:bookmarkStart w:id="2" w:name="_GoBack"/>
       <w:bookmarkEnd w:id="2"/>
+    </w:p>
+    <w:p>
+      <w:pPr>
+        <w:ind w:left="420"/>
+        <w:rPr>
+          <w:i/>
+        </w:rPr>
+      </w:pPr>
+    </w:p>
+    <w:p>
+      <w:pPr>
+        <w:ind w:left="420"/>
+        <w:rPr>
+          <w:i/>
+        </w:rPr>
+      </w:pPr>
+      <w:r>
+        <w:rPr>
+          <w:i/>
+        </w:rPr>
+        <w:t xml:space="preserve">We thank the </w:t>
+      </w:r>
+      <w:r>
+        <w:rPr>
+          <w:i/>
+        </w:rPr>
+        <w:t>reviewer</w:t>
+      </w:r>
+      <w:r>
+        <w:rPr>
+          <w:i/>
+        </w:rPr>
+        <w:t xml:space="preserve"> for </w:t>
+      </w:r>
+      <w:r>
+        <w:rPr>
+          <w:i/>
+        </w:rPr>
+        <w:t>the</w:t>
+      </w:r>
+      <w:r>
+        <w:rPr>
+          <w:i/>
+        </w:rPr>
+        <w:t xml:space="preserve"> detailed list of corrections</w:t>
+      </w:r>
+      <w:r>
+        <w:rPr>
+          <w:i/>
+        </w:rPr>
+        <w:t>,</w:t>
+      </w:r>
+      <w:r>
+        <w:rPr>
+          <w:i/>
+        </w:rPr>
+        <w:t xml:space="preserve"> which </w:t>
+      </w:r>
+      <w:r>
+        <w:rPr>
+          <w:i/>
+        </w:rPr>
+        <w:t>have</w:t>
+      </w:r>
+      <w:r>
+        <w:rPr>
+          <w:i/>
+        </w:rPr>
+        <w:t xml:space="preserve"> help</w:t>
+      </w:r>
+      <w:r>
+        <w:rPr>
+          <w:i/>
+        </w:rPr>
+        <w:t>ed to</w:t>
+      </w:r>
+      <w:r>
+        <w:rPr>
+          <w:i/>
+        </w:rPr>
+        <w:t xml:space="preserve"> improve the quality of the manuscript</w:t>
+      </w:r>
     </w:p>
     <w:sectPr>
       <w:pgSz w:w="12240" w:h="15840"/>
@@ -651,7 +698,7 @@
 </file>
 
 <file path=word/endnotes.xml><?xml version="1.0" encoding="utf-8"?>
-<w:endnotes xmlns:wpc="http://schemas.microsoft.com/office/word/2010/wordprocessingCanvas" xmlns:mo="http://schemas.microsoft.com/office/mac/office/2008/main" xmlns:mc="http://schemas.openxmlformats.org/markup-compatibility/2006" xmlns:mv="urn:schemas-microsoft-com:mac:vml" xmlns:o="urn:schemas-microsoft-com:office:office" xmlns:r="http://schemas.openxmlformats.org/officeDocument/2006/relationships" xmlns:m="http://schemas.openxmlformats.org/officeDocument/2006/math" xmlns:v="urn:schemas-microsoft-com:vml" xmlns:wp14="http://schemas.microsoft.com/office/word/2010/wordprocessingDrawing" xmlns:wp="http://schemas.openxmlformats.org/drawingml/2006/wordprocessingDrawing" xmlns:w10="urn:schemas-microsoft-com:office:word" xmlns:w="http://schemas.openxmlformats.org/wordprocessingml/2006/main" xmlns:w14="http://schemas.microsoft.com/office/word/2010/wordml" xmlns:w15="http://schemas.microsoft.com/office/word/2012/wordml" xmlns:wpg="http://schemas.microsoft.com/office/word/2010/wordprocessingGroup" xmlns:wpi="http://schemas.microsoft.com/office/word/2010/wordprocessingInk" xmlns:wne="http://schemas.microsoft.com/office/word/2006/wordml" xmlns:wps="http://schemas.microsoft.com/office/word/2010/wordprocessingShape" mc:Ignorable="w14 w15 wp14">
+<w:endnotes xmlns:wpc="http://schemas.microsoft.com/office/word/2010/wordprocessingCanvas" xmlns:mo="http://schemas.microsoft.com/office/mac/office/2008/main" xmlns:mc="http://schemas.openxmlformats.org/markup-compatibility/2006" xmlns:mv="urn:schemas-microsoft-com:mac:vml" xmlns:o="urn:schemas-microsoft-com:office:office" xmlns:r="http://schemas.openxmlformats.org/officeDocument/2006/relationships" xmlns:m="http://schemas.openxmlformats.org/officeDocument/2006/math" xmlns:v="urn:schemas-microsoft-com:vml" xmlns:wp14="http://schemas.microsoft.com/office/word/2010/wordprocessingDrawing" xmlns:wp="http://schemas.openxmlformats.org/drawingml/2006/wordprocessingDrawing" xmlns:w10="urn:schemas-microsoft-com:office:word" xmlns:w="http://schemas.openxmlformats.org/wordprocessingml/2006/main" xmlns:w14="http://schemas.microsoft.com/office/word/2010/wordml" xmlns:wpg="http://schemas.microsoft.com/office/word/2010/wordprocessingGroup" xmlns:wpi="http://schemas.microsoft.com/office/word/2010/wordprocessingInk" xmlns:wne="http://schemas.microsoft.com/office/word/2006/wordml" xmlns:wps="http://schemas.microsoft.com/office/word/2010/wordprocessingShape" mc:Ignorable="w14 wp14">
   <w:endnote w:type="separator" w:id="-1">
     <w:p>
       <w:r>
@@ -670,7 +717,7 @@
 </file>
 
 <file path=word/footnotes.xml><?xml version="1.0" encoding="utf-8"?>
-<w:footnotes xmlns:wpc="http://schemas.microsoft.com/office/word/2010/wordprocessingCanvas" xmlns:mo="http://schemas.microsoft.com/office/mac/office/2008/main" xmlns:mc="http://schemas.openxmlformats.org/markup-compatibility/2006" xmlns:mv="urn:schemas-microsoft-com:mac:vml" xmlns:o="urn:schemas-microsoft-com:office:office" xmlns:r="http://schemas.openxmlformats.org/officeDocument/2006/relationships" xmlns:m="http://schemas.openxmlformats.org/officeDocument/2006/math" xmlns:v="urn:schemas-microsoft-com:vml" xmlns:wp14="http://schemas.microsoft.com/office/word/2010/wordprocessingDrawing" xmlns:wp="http://schemas.openxmlformats.org/drawingml/2006/wordprocessingDrawing" xmlns:w10="urn:schemas-microsoft-com:office:word" xmlns:w="http://schemas.openxmlformats.org/wordprocessingml/2006/main" xmlns:w14="http://schemas.microsoft.com/office/word/2010/wordml" xmlns:w15="http://schemas.microsoft.com/office/word/2012/wordml" xmlns:wpg="http://schemas.microsoft.com/office/word/2010/wordprocessingGroup" xmlns:wpi="http://schemas.microsoft.com/office/word/2010/wordprocessingInk" xmlns:wne="http://schemas.microsoft.com/office/word/2006/wordml" xmlns:wps="http://schemas.microsoft.com/office/word/2010/wordprocessingShape" mc:Ignorable="w14 w15 wp14">
+<w:footnotes xmlns:wpc="http://schemas.microsoft.com/office/word/2010/wordprocessingCanvas" xmlns:mo="http://schemas.microsoft.com/office/mac/office/2008/main" xmlns:mc="http://schemas.openxmlformats.org/markup-compatibility/2006" xmlns:mv="urn:schemas-microsoft-com:mac:vml" xmlns:o="urn:schemas-microsoft-com:office:office" xmlns:r="http://schemas.openxmlformats.org/officeDocument/2006/relationships" xmlns:m="http://schemas.openxmlformats.org/officeDocument/2006/math" xmlns:v="urn:schemas-microsoft-com:vml" xmlns:wp14="http://schemas.microsoft.com/office/word/2010/wordprocessingDrawing" xmlns:wp="http://schemas.openxmlformats.org/drawingml/2006/wordprocessingDrawing" xmlns:w10="urn:schemas-microsoft-com:office:word" xmlns:w="http://schemas.openxmlformats.org/wordprocessingml/2006/main" xmlns:w14="http://schemas.microsoft.com/office/word/2010/wordml" xmlns:wpg="http://schemas.microsoft.com/office/word/2010/wordprocessingGroup" xmlns:wpi="http://schemas.microsoft.com/office/word/2010/wordprocessingInk" xmlns:wne="http://schemas.microsoft.com/office/word/2006/wordml" xmlns:wps="http://schemas.microsoft.com/office/word/2010/wordprocessingShape" mc:Ignorable="w14 wp14">
   <w:footnote w:type="separator" w:id="-1">
     <w:p>
       <w:r>
@@ -689,7 +736,7 @@
 </file>
 
 <file path=word/numbering.xml><?xml version="1.0" encoding="utf-8"?>
-<w:numbering xmlns:wpc="http://schemas.microsoft.com/office/word/2010/wordprocessingCanvas" xmlns:mo="http://schemas.microsoft.com/office/mac/office/2008/main" xmlns:mc="http://schemas.openxmlformats.org/markup-compatibility/2006" xmlns:mv="urn:schemas-microsoft-com:mac:vml" xmlns:o="urn:schemas-microsoft-com:office:office" xmlns:r="http://schemas.openxmlformats.org/officeDocument/2006/relationships" xmlns:m="http://schemas.openxmlformats.org/officeDocument/2006/math" xmlns:v="urn:schemas-microsoft-com:vml" xmlns:wp14="http://schemas.microsoft.com/office/word/2010/wordprocessingDrawing" xmlns:wp="http://schemas.openxmlformats.org/drawingml/2006/wordprocessingDrawing" xmlns:w10="urn:schemas-microsoft-com:office:word" xmlns:w="http://schemas.openxmlformats.org/wordprocessingml/2006/main" xmlns:w14="http://schemas.microsoft.com/office/word/2010/wordml" xmlns:w15="http://schemas.microsoft.com/office/word/2012/wordml" xmlns:wpg="http://schemas.microsoft.com/office/word/2010/wordprocessingGroup" xmlns:wpi="http://schemas.microsoft.com/office/word/2010/wordprocessingInk" xmlns:wne="http://schemas.microsoft.com/office/word/2006/wordml" xmlns:wps="http://schemas.microsoft.com/office/word/2010/wordprocessingShape" mc:Ignorable="w14 w15 wp14">
+<w:numbering xmlns:wpc="http://schemas.microsoft.com/office/word/2010/wordprocessingCanvas" xmlns:mo="http://schemas.microsoft.com/office/mac/office/2008/main" xmlns:mc="http://schemas.openxmlformats.org/markup-compatibility/2006" xmlns:mv="urn:schemas-microsoft-com:mac:vml" xmlns:o="urn:schemas-microsoft-com:office:office" xmlns:r="http://schemas.openxmlformats.org/officeDocument/2006/relationships" xmlns:m="http://schemas.openxmlformats.org/officeDocument/2006/math" xmlns:v="urn:schemas-microsoft-com:vml" xmlns:wp14="http://schemas.microsoft.com/office/word/2010/wordprocessingDrawing" xmlns:wp="http://schemas.openxmlformats.org/drawingml/2006/wordprocessingDrawing" xmlns:w10="urn:schemas-microsoft-com:office:word" xmlns:w="http://schemas.openxmlformats.org/wordprocessingml/2006/main" xmlns:w14="http://schemas.microsoft.com/office/word/2010/wordml" xmlns:wpg="http://schemas.microsoft.com/office/word/2010/wordprocessingGroup" xmlns:wpi="http://schemas.microsoft.com/office/word/2010/wordprocessingInk" xmlns:wne="http://schemas.microsoft.com/office/word/2006/wordml" xmlns:wps="http://schemas.microsoft.com/office/word/2010/wordprocessingShape" mc:Ignorable="w14 wp14">
   <w:abstractNum w:abstractNumId="0">
     <w:nsid w:val="11936F10"/>
     <w:multiLevelType w:val="hybridMultilevel"/>
@@ -810,7 +857,7 @@
 </file>
 
 <file path=word/styles.xml><?xml version="1.0" encoding="utf-8"?>
-<w:styles xmlns:mc="http://schemas.openxmlformats.org/markup-compatibility/2006" xmlns:r="http://schemas.openxmlformats.org/officeDocument/2006/relationships" xmlns:w="http://schemas.openxmlformats.org/wordprocessingml/2006/main" xmlns:w14="http://schemas.microsoft.com/office/word/2010/wordml" xmlns:w15="http://schemas.microsoft.com/office/word/2012/wordml" mc:Ignorable="w14 w15">
+<w:styles xmlns:mc="http://schemas.openxmlformats.org/markup-compatibility/2006" xmlns:r="http://schemas.openxmlformats.org/officeDocument/2006/relationships" xmlns:w="http://schemas.openxmlformats.org/wordprocessingml/2006/main" xmlns:w14="http://schemas.microsoft.com/office/word/2010/wordml" mc:Ignorable="w14">
   <w:docDefaults>
     <w:rPrDefault>
       <w:rPr>
@@ -823,380 +870,494 @@
     </w:rPrDefault>
     <w:pPrDefault/>
   </w:docDefaults>
-  <w:latentStyles w:defLockedState="0" w:defUIPriority="99" w:defSemiHidden="0" w:defUnhideWhenUsed="0" w:defQFormat="0" w:count="382">
-    <w:lsdException w:name="Normal" w:uiPriority="0" w:qFormat="1"/>
-    <w:lsdException w:name="heading 1" w:uiPriority="9" w:qFormat="1"/>
-    <w:lsdException w:name="heading 2" w:semiHidden="1" w:uiPriority="9" w:unhideWhenUsed="1" w:qFormat="1"/>
-    <w:lsdException w:name="heading 3" w:semiHidden="1" w:uiPriority="9" w:unhideWhenUsed="1" w:qFormat="1"/>
-    <w:lsdException w:name="heading 4" w:semiHidden="1" w:uiPriority="9" w:unhideWhenUsed="1" w:qFormat="1"/>
-    <w:lsdException w:name="heading 5" w:semiHidden="1" w:uiPriority="9" w:unhideWhenUsed="1" w:qFormat="1"/>
-    <w:lsdException w:name="heading 6" w:semiHidden="1" w:uiPriority="9" w:unhideWhenUsed="1" w:qFormat="1"/>
-    <w:lsdException w:name="heading 7" w:semiHidden="1" w:uiPriority="9" w:unhideWhenUsed="1" w:qFormat="1"/>
-    <w:lsdException w:name="heading 8" w:semiHidden="1" w:uiPriority="9" w:unhideWhenUsed="1" w:qFormat="1"/>
-    <w:lsdException w:name="heading 9" w:semiHidden="1" w:uiPriority="9" w:unhideWhenUsed="1" w:qFormat="1"/>
-    <w:lsdException w:name="index 1" w:semiHidden="1" w:unhideWhenUsed="1"/>
-    <w:lsdException w:name="index 2" w:semiHidden="1" w:unhideWhenUsed="1"/>
-    <w:lsdException w:name="index 3" w:semiHidden="1" w:unhideWhenUsed="1"/>
-    <w:lsdException w:name="index 4" w:semiHidden="1" w:unhideWhenUsed="1"/>
-    <w:lsdException w:name="index 5" w:semiHidden="1" w:unhideWhenUsed="1"/>
-    <w:lsdException w:name="index 6" w:semiHidden="1" w:unhideWhenUsed="1"/>
-    <w:lsdException w:name="index 7" w:semiHidden="1" w:unhideWhenUsed="1"/>
-    <w:lsdException w:name="index 8" w:semiHidden="1" w:unhideWhenUsed="1"/>
-    <w:lsdException w:name="index 9" w:semiHidden="1" w:unhideWhenUsed="1"/>
-    <w:lsdException w:name="toc 1" w:semiHidden="1" w:uiPriority="39" w:unhideWhenUsed="1"/>
-    <w:lsdException w:name="toc 2" w:semiHidden="1" w:uiPriority="39" w:unhideWhenUsed="1"/>
-    <w:lsdException w:name="toc 3" w:semiHidden="1" w:uiPriority="39" w:unhideWhenUsed="1"/>
-    <w:lsdException w:name="toc 4" w:semiHidden="1" w:uiPriority="39" w:unhideWhenUsed="1"/>
-    <w:lsdException w:name="toc 5" w:semiHidden="1" w:uiPriority="39" w:unhideWhenUsed="1"/>
-    <w:lsdException w:name="toc 6" w:semiHidden="1" w:uiPriority="39" w:unhideWhenUsed="1"/>
-    <w:lsdException w:name="toc 7" w:semiHidden="1" w:uiPriority="39" w:unhideWhenUsed="1"/>
-    <w:lsdException w:name="toc 8" w:semiHidden="1" w:uiPriority="39" w:unhideWhenUsed="1"/>
-    <w:lsdException w:name="toc 9" w:semiHidden="1" w:uiPriority="39" w:unhideWhenUsed="1"/>
-    <w:lsdException w:name="Normal Indent" w:semiHidden="1" w:unhideWhenUsed="1"/>
-    <w:lsdException w:name="footnote text" w:semiHidden="1" w:unhideWhenUsed="1"/>
-    <w:lsdException w:name="annotation text" w:semiHidden="1" w:unhideWhenUsed="1"/>
-    <w:lsdException w:name="header" w:semiHidden="1" w:unhideWhenUsed="1"/>
-    <w:lsdException w:name="footer" w:semiHidden="1" w:unhideWhenUsed="1"/>
-    <w:lsdException w:name="index heading" w:semiHidden="1" w:unhideWhenUsed="1"/>
-    <w:lsdException w:name="caption" w:semiHidden="1" w:uiPriority="35" w:unhideWhenUsed="1" w:qFormat="1"/>
-    <w:lsdException w:name="table of figures" w:semiHidden="1" w:unhideWhenUsed="1"/>
-    <w:lsdException w:name="envelope address" w:semiHidden="1" w:unhideWhenUsed="1"/>
-    <w:lsdException w:name="envelope return" w:semiHidden="1" w:unhideWhenUsed="1"/>
-    <w:lsdException w:name="footnote reference" w:semiHidden="1" w:unhideWhenUsed="1"/>
-    <w:lsdException w:name="annotation reference" w:semiHidden="1" w:unhideWhenUsed="1"/>
-    <w:lsdException w:name="line number" w:semiHidden="1" w:unhideWhenUsed="1"/>
-    <w:lsdException w:name="page number" w:semiHidden="1" w:unhideWhenUsed="1"/>
-    <w:lsdException w:name="endnote reference" w:semiHidden="1" w:unhideWhenUsed="1"/>
-    <w:lsdException w:name="endnote text" w:semiHidden="1" w:unhideWhenUsed="1"/>
-    <w:lsdException w:name="table of authorities" w:semiHidden="1" w:unhideWhenUsed="1"/>
-    <w:lsdException w:name="macro" w:semiHidden="1" w:unhideWhenUsed="1"/>
-    <w:lsdException w:name="toa heading" w:semiHidden="1" w:unhideWhenUsed="1"/>
-    <w:lsdException w:name="List" w:semiHidden="1" w:unhideWhenUsed="1"/>
-    <w:lsdException w:name="List Bullet" w:semiHidden="1" w:unhideWhenUsed="1"/>
-    <w:lsdException w:name="List Number" w:semiHidden="1" w:unhideWhenUsed="1"/>
-    <w:lsdException w:name="List 2" w:semiHidden="1" w:unhideWhenUsed="1"/>
-    <w:lsdException w:name="List 3" w:semiHidden="1" w:unhideWhenUsed="1"/>
-    <w:lsdException w:name="List 4" w:semiHidden="1" w:unhideWhenUsed="1"/>
-    <w:lsdException w:name="List 5" w:semiHidden="1" w:unhideWhenUsed="1"/>
-    <w:lsdException w:name="List Bullet 2" w:semiHidden="1" w:unhideWhenUsed="1"/>
-    <w:lsdException w:name="List Bullet 3" w:semiHidden="1" w:unhideWhenUsed="1"/>
-    <w:lsdException w:name="List Bullet 4" w:semiHidden="1" w:unhideWhenUsed="1"/>
-    <w:lsdException w:name="List Bullet 5" w:semiHidden="1" w:unhideWhenUsed="1"/>
-    <w:lsdException w:name="List Number 2" w:semiHidden="1" w:unhideWhenUsed="1"/>
-    <w:lsdException w:name="List Number 3" w:semiHidden="1" w:unhideWhenUsed="1"/>
-    <w:lsdException w:name="List Number 4" w:semiHidden="1" w:unhideWhenUsed="1"/>
-    <w:lsdException w:name="List Number 5" w:semiHidden="1" w:unhideWhenUsed="1"/>
-    <w:lsdException w:name="Title" w:uiPriority="10" w:qFormat="1"/>
-    <w:lsdException w:name="Closing" w:semiHidden="1" w:unhideWhenUsed="1"/>
-    <w:lsdException w:name="Signature" w:semiHidden="1" w:unhideWhenUsed="1"/>
-    <w:lsdException w:name="Default Paragraph Font" w:semiHidden="1" w:uiPriority="1" w:unhideWhenUsed="1"/>
-    <w:lsdException w:name="Body Text" w:semiHidden="1" w:unhideWhenUsed="1"/>
-    <w:lsdException w:name="Body Text Indent" w:semiHidden="1" w:unhideWhenUsed="1"/>
-    <w:lsdException w:name="List Continue" w:semiHidden="1" w:unhideWhenUsed="1"/>
-    <w:lsdException w:name="List Continue 2" w:semiHidden="1" w:unhideWhenUsed="1"/>
-    <w:lsdException w:name="List Continue 3" w:semiHidden="1" w:unhideWhenUsed="1"/>
-    <w:lsdException w:name="List Continue 4" w:semiHidden="1" w:unhideWhenUsed="1"/>
-    <w:lsdException w:name="List Continue 5" w:semiHidden="1" w:unhideWhenUsed="1"/>
-    <w:lsdException w:name="Message Header" w:semiHidden="1" w:unhideWhenUsed="1"/>
-    <w:lsdException w:name="Subtitle" w:uiPriority="11" w:qFormat="1"/>
-    <w:lsdException w:name="Salutation" w:semiHidden="1" w:unhideWhenUsed="1"/>
-    <w:lsdException w:name="Date" w:semiHidden="1" w:unhideWhenUsed="1"/>
-    <w:lsdException w:name="Body Text First Indent" w:semiHidden="1" w:unhideWhenUsed="1"/>
-    <w:lsdException w:name="Body Text First Indent 2" w:semiHidden="1" w:unhideWhenUsed="1"/>
-    <w:lsdException w:name="Note Heading" w:semiHidden="1" w:unhideWhenUsed="1"/>
-    <w:lsdException w:name="Body Text 2" w:semiHidden="1" w:unhideWhenUsed="1"/>
-    <w:lsdException w:name="Body Text 3" w:semiHidden="1" w:unhideWhenUsed="1"/>
-    <w:lsdException w:name="Body Text Indent 2" w:semiHidden="1" w:unhideWhenUsed="1"/>
-    <w:lsdException w:name="Body Text Indent 3" w:semiHidden="1" w:unhideWhenUsed="1"/>
-    <w:lsdException w:name="Block Text" w:semiHidden="1" w:unhideWhenUsed="1"/>
-    <w:lsdException w:name="Hyperlink" w:semiHidden="1" w:unhideWhenUsed="1"/>
-    <w:lsdException w:name="FollowedHyperlink" w:semiHidden="1" w:unhideWhenUsed="1"/>
-    <w:lsdException w:name="Strong" w:uiPriority="22" w:qFormat="1"/>
-    <w:lsdException w:name="Emphasis" w:uiPriority="20" w:qFormat="1"/>
-    <w:lsdException w:name="Document Map" w:semiHidden="1" w:unhideWhenUsed="1"/>
-    <w:lsdException w:name="Plain Text" w:semiHidden="1" w:unhideWhenUsed="1"/>
-    <w:lsdException w:name="E-mail Signature" w:semiHidden="1" w:unhideWhenUsed="1"/>
-    <w:lsdException w:name="HTML Top of Form" w:semiHidden="1" w:unhideWhenUsed="1"/>
-    <w:lsdException w:name="HTML Bottom of Form" w:semiHidden="1" w:unhideWhenUsed="1"/>
-    <w:lsdException w:name="Normal (Web)" w:semiHidden="1" w:unhideWhenUsed="1"/>
-    <w:lsdException w:name="HTML Acronym" w:semiHidden="1" w:unhideWhenUsed="1"/>
-    <w:lsdException w:name="HTML Address" w:semiHidden="1" w:unhideWhenUsed="1"/>
-    <w:lsdException w:name="HTML Cite" w:semiHidden="1" w:unhideWhenUsed="1"/>
-    <w:lsdException w:name="HTML Code" w:semiHidden="1" w:unhideWhenUsed="1"/>
-    <w:lsdException w:name="HTML Definition" w:semiHidden="1" w:unhideWhenUsed="1"/>
-    <w:lsdException w:name="HTML Keyboard" w:semiHidden="1" w:unhideWhenUsed="1"/>
-    <w:lsdException w:name="HTML Preformatted" w:semiHidden="1" w:unhideWhenUsed="1"/>
-    <w:lsdException w:name="HTML Sample" w:semiHidden="1" w:unhideWhenUsed="1"/>
-    <w:lsdException w:name="HTML Typewriter" w:semiHidden="1" w:unhideWhenUsed="1"/>
-    <w:lsdException w:name="HTML Variable" w:semiHidden="1" w:unhideWhenUsed="1"/>
-    <w:lsdException w:name="Normal Table" w:semiHidden="1" w:unhideWhenUsed="1"/>
-    <w:lsdException w:name="annotation subject" w:semiHidden="1" w:unhideWhenUsed="1"/>
-    <w:lsdException w:name="No List" w:semiHidden="1" w:unhideWhenUsed="1"/>
-    <w:lsdException w:name="Outline List 1" w:semiHidden="1" w:unhideWhenUsed="1"/>
-    <w:lsdException w:name="Outline List 2" w:semiHidden="1" w:unhideWhenUsed="1"/>
-    <w:lsdException w:name="Outline List 3" w:semiHidden="1" w:unhideWhenUsed="1"/>
-    <w:lsdException w:name="Table Simple 1" w:semiHidden="1" w:unhideWhenUsed="1"/>
-    <w:lsdException w:name="Table Simple 2" w:semiHidden="1" w:unhideWhenUsed="1"/>
-    <w:lsdException w:name="Table Simple 3" w:semiHidden="1" w:unhideWhenUsed="1"/>
-    <w:lsdException w:name="Table Classic 1" w:semiHidden="1" w:unhideWhenUsed="1"/>
-    <w:lsdException w:name="Table Classic 2" w:semiHidden="1" w:unhideWhenUsed="1"/>
-    <w:lsdException w:name="Table Classic 3" w:semiHidden="1" w:unhideWhenUsed="1"/>
-    <w:lsdException w:name="Table Classic 4" w:semiHidden="1" w:unhideWhenUsed="1"/>
-    <w:lsdException w:name="Table Colorful 1" w:semiHidden="1" w:unhideWhenUsed="1"/>
-    <w:lsdException w:name="Table Colorful 2" w:semiHidden="1" w:unhideWhenUsed="1"/>
-    <w:lsdException w:name="Table Colorful 3" w:semiHidden="1" w:unhideWhenUsed="1"/>
-    <w:lsdException w:name="Table Columns 1" w:semiHidden="1" w:unhideWhenUsed="1"/>
-    <w:lsdException w:name="Table Columns 2" w:semiHidden="1" w:unhideWhenUsed="1"/>
-    <w:lsdException w:name="Table Columns 3" w:semiHidden="1" w:unhideWhenUsed="1"/>
-    <w:lsdException w:name="Table Columns 4" w:semiHidden="1" w:unhideWhenUsed="1"/>
-    <w:lsdException w:name="Table Columns 5" w:semiHidden="1" w:unhideWhenUsed="1"/>
-    <w:lsdException w:name="Table Grid 1" w:semiHidden="1" w:unhideWhenUsed="1"/>
-    <w:lsdException w:name="Table Grid 2" w:semiHidden="1" w:unhideWhenUsed="1"/>
-    <w:lsdException w:name="Table Grid 3" w:semiHidden="1" w:unhideWhenUsed="1"/>
-    <w:lsdException w:name="Table Grid 4" w:semiHidden="1" w:unhideWhenUsed="1"/>
-    <w:lsdException w:name="Table Grid 5" w:semiHidden="1" w:unhideWhenUsed="1"/>
-    <w:lsdException w:name="Table Grid 6" w:semiHidden="1" w:unhideWhenUsed="1"/>
-    <w:lsdException w:name="Table Grid 7" w:semiHidden="1" w:unhideWhenUsed="1"/>
-    <w:lsdException w:name="Table Grid 8" w:semiHidden="1" w:unhideWhenUsed="1"/>
-    <w:lsdException w:name="Table List 1" w:semiHidden="1" w:unhideWhenUsed="1"/>
-    <w:lsdException w:name="Table List 2" w:semiHidden="1" w:unhideWhenUsed="1"/>
-    <w:lsdException w:name="Table List 3" w:semiHidden="1" w:unhideWhenUsed="1"/>
-    <w:lsdException w:name="Table List 4" w:semiHidden="1" w:unhideWhenUsed="1"/>
-    <w:lsdException w:name="Table List 5" w:semiHidden="1" w:unhideWhenUsed="1"/>
-    <w:lsdException w:name="Table List 6" w:semiHidden="1" w:unhideWhenUsed="1"/>
-    <w:lsdException w:name="Table List 7" w:semiHidden="1" w:unhideWhenUsed="1"/>
-    <w:lsdException w:name="Table List 8" w:semiHidden="1" w:unhideWhenUsed="1"/>
-    <w:lsdException w:name="Table 3D effects 1" w:semiHidden="1" w:unhideWhenUsed="1"/>
-    <w:lsdException w:name="Table 3D effects 2" w:semiHidden="1" w:unhideWhenUsed="1"/>
-    <w:lsdException w:name="Table 3D effects 3" w:semiHidden="1" w:unhideWhenUsed="1"/>
-    <w:lsdException w:name="Table Contemporary" w:semiHidden="1" w:unhideWhenUsed="1"/>
-    <w:lsdException w:name="Table Elegant" w:semiHidden="1" w:unhideWhenUsed="1"/>
-    <w:lsdException w:name="Table Professional" w:semiHidden="1" w:unhideWhenUsed="1"/>
-    <w:lsdException w:name="Table Subtle 1" w:semiHidden="1" w:unhideWhenUsed="1"/>
-    <w:lsdException w:name="Table Subtle 2" w:semiHidden="1" w:unhideWhenUsed="1"/>
-    <w:lsdException w:name="Table Web 1" w:semiHidden="1" w:unhideWhenUsed="1"/>
-    <w:lsdException w:name="Table Web 2" w:semiHidden="1" w:unhideWhenUsed="1"/>
-    <w:lsdException w:name="Table Web 3" w:semiHidden="1" w:unhideWhenUsed="1"/>
-    <w:lsdException w:name="Balloon Text" w:semiHidden="1" w:unhideWhenUsed="1"/>
-    <w:lsdException w:name="Table Grid" w:uiPriority="39"/>
-    <w:lsdException w:name="Table Theme" w:semiHidden="1" w:unhideWhenUsed="1"/>
-    <w:lsdException w:name="Placeholder Text" w:semiHidden="1"/>
-    <w:lsdException w:name="No Spacing" w:uiPriority="1" w:qFormat="1"/>
-    <w:lsdException w:name="Light Shading" w:uiPriority="60"/>
-    <w:lsdException w:name="Light List" w:uiPriority="61"/>
-    <w:lsdException w:name="Light Grid" w:uiPriority="62"/>
-    <w:lsdException w:name="Medium Shading 1" w:uiPriority="63"/>
-    <w:lsdException w:name="Medium Shading 2" w:uiPriority="64"/>
-    <w:lsdException w:name="Medium List 1" w:uiPriority="65"/>
-    <w:lsdException w:name="Medium List 2" w:uiPriority="66"/>
-    <w:lsdException w:name="Medium Grid 1" w:uiPriority="67"/>
-    <w:lsdException w:name="Medium Grid 2" w:uiPriority="68"/>
-    <w:lsdException w:name="Medium Grid 3" w:uiPriority="69"/>
-    <w:lsdException w:name="Dark List" w:uiPriority="70"/>
-    <w:lsdException w:name="Colorful Shading" w:uiPriority="71"/>
-    <w:lsdException w:name="Colorful List" w:uiPriority="72"/>
-    <w:lsdException w:name="Colorful Grid" w:uiPriority="73"/>
-    <w:lsdException w:name="Light Shading Accent 1" w:uiPriority="60"/>
-    <w:lsdException w:name="Light List Accent 1" w:uiPriority="61"/>
-    <w:lsdException w:name="Light Grid Accent 1" w:uiPriority="62"/>
-    <w:lsdException w:name="Medium Shading 1 Accent 1" w:uiPriority="63"/>
-    <w:lsdException w:name="Medium Shading 2 Accent 1" w:uiPriority="64"/>
-    <w:lsdException w:name="Medium List 1 Accent 1" w:uiPriority="65"/>
-    <w:lsdException w:name="Revision" w:semiHidden="1"/>
-    <w:lsdException w:name="List Paragraph" w:uiPriority="34" w:qFormat="1"/>
-    <w:lsdException w:name="Quote" w:uiPriority="29" w:qFormat="1"/>
-    <w:lsdException w:name="Intense Quote" w:uiPriority="30" w:qFormat="1"/>
-    <w:lsdException w:name="Medium List 2 Accent 1" w:uiPriority="66"/>
-    <w:lsdException w:name="Medium Grid 1 Accent 1" w:uiPriority="67"/>
-    <w:lsdException w:name="Medium Grid 2 Accent 1" w:uiPriority="68"/>
-    <w:lsdException w:name="Medium Grid 3 Accent 1" w:uiPriority="69"/>
-    <w:lsdException w:name="Dark List Accent 1" w:uiPriority="70"/>
-    <w:lsdException w:name="Colorful Shading Accent 1" w:uiPriority="71"/>
-    <w:lsdException w:name="Colorful List Accent 1" w:uiPriority="72"/>
-    <w:lsdException w:name="Colorful Grid Accent 1" w:uiPriority="73"/>
-    <w:lsdException w:name="Light Shading Accent 2" w:uiPriority="60"/>
-    <w:lsdException w:name="Light List Accent 2" w:uiPriority="61"/>
-    <w:lsdException w:name="Light Grid Accent 2" w:uiPriority="62"/>
-    <w:lsdException w:name="Medium Shading 1 Accent 2" w:uiPriority="63"/>
-    <w:lsdException w:name="Medium Shading 2 Accent 2" w:uiPriority="64"/>
-    <w:lsdException w:name="Medium List 1 Accent 2" w:uiPriority="65"/>
-    <w:lsdException w:name="Medium List 2 Accent 2" w:uiPriority="66"/>
-    <w:lsdException w:name="Medium Grid 1 Accent 2" w:uiPriority="67"/>
-    <w:lsdException w:name="Medium Grid 2 Accent 2" w:uiPriority="68"/>
-    <w:lsdException w:name="Medium Grid 3 Accent 2" w:uiPriority="69"/>
-    <w:lsdException w:name="Dark List Accent 2" w:uiPriority="70"/>
-    <w:lsdException w:name="Colorful Shading Accent 2" w:uiPriority="71"/>
-    <w:lsdException w:name="Colorful List Accent 2" w:uiPriority="72"/>
-    <w:lsdException w:name="Colorful Grid Accent 2" w:uiPriority="73"/>
-    <w:lsdException w:name="Light Shading Accent 3" w:uiPriority="60"/>
-    <w:lsdException w:name="Light List Accent 3" w:uiPriority="61"/>
-    <w:lsdException w:name="Light Grid Accent 3" w:uiPriority="62"/>
-    <w:lsdException w:name="Medium Shading 1 Accent 3" w:uiPriority="63"/>
-    <w:lsdException w:name="Medium Shading 2 Accent 3" w:uiPriority="64"/>
-    <w:lsdException w:name="Medium List 1 Accent 3" w:uiPriority="65"/>
-    <w:lsdException w:name="Medium List 2 Accent 3" w:uiPriority="66"/>
-    <w:lsdException w:name="Medium Grid 1 Accent 3" w:uiPriority="67"/>
-    <w:lsdException w:name="Medium Grid 2 Accent 3" w:uiPriority="68"/>
-    <w:lsdException w:name="Medium Grid 3 Accent 3" w:uiPriority="69"/>
-    <w:lsdException w:name="Dark List Accent 3" w:uiPriority="70"/>
-    <w:lsdException w:name="Colorful Shading Accent 3" w:uiPriority="71"/>
-    <w:lsdException w:name="Colorful List Accent 3" w:uiPriority="72"/>
-    <w:lsdException w:name="Colorful Grid Accent 3" w:uiPriority="73"/>
-    <w:lsdException w:name="Light Shading Accent 4" w:uiPriority="60"/>
-    <w:lsdException w:name="Light List Accent 4" w:uiPriority="61"/>
-    <w:lsdException w:name="Light Grid Accent 4" w:uiPriority="62"/>
-    <w:lsdException w:name="Medium Shading 1 Accent 4" w:uiPriority="63"/>
-    <w:lsdException w:name="Medium Shading 2 Accent 4" w:uiPriority="64"/>
-    <w:lsdException w:name="Medium List 1 Accent 4" w:uiPriority="65"/>
-    <w:lsdException w:name="Medium List 2 Accent 4" w:uiPriority="66"/>
-    <w:lsdException w:name="Medium Grid 1 Accent 4" w:uiPriority="67"/>
-    <w:lsdException w:name="Medium Grid 2 Accent 4" w:uiPriority="68"/>
-    <w:lsdException w:name="Medium Grid 3 Accent 4" w:uiPriority="69"/>
-    <w:lsdException w:name="Dark List Accent 4" w:uiPriority="70"/>
-    <w:lsdException w:name="Colorful Shading Accent 4" w:uiPriority="71"/>
-    <w:lsdException w:name="Colorful List Accent 4" w:uiPriority="72"/>
-    <w:lsdException w:name="Colorful Grid Accent 4" w:uiPriority="73"/>
-    <w:lsdException w:name="Light Shading Accent 5" w:uiPriority="60"/>
-    <w:lsdException w:name="Light List Accent 5" w:uiPriority="61"/>
-    <w:lsdException w:name="Light Grid Accent 5" w:uiPriority="62"/>
-    <w:lsdException w:name="Medium Shading 1 Accent 5" w:uiPriority="63"/>
-    <w:lsdException w:name="Medium Shading 2 Accent 5" w:uiPriority="64"/>
-    <w:lsdException w:name="Medium List 1 Accent 5" w:uiPriority="65"/>
-    <w:lsdException w:name="Medium List 2 Accent 5" w:uiPriority="66"/>
-    <w:lsdException w:name="Medium Grid 1 Accent 5" w:uiPriority="67"/>
-    <w:lsdException w:name="Medium Grid 2 Accent 5" w:uiPriority="68"/>
-    <w:lsdException w:name="Medium Grid 3 Accent 5" w:uiPriority="69"/>
-    <w:lsdException w:name="Dark List Accent 5" w:uiPriority="70"/>
-    <w:lsdException w:name="Colorful Shading Accent 5" w:uiPriority="71"/>
-    <w:lsdException w:name="Colorful List Accent 5" w:uiPriority="72"/>
-    <w:lsdException w:name="Colorful Grid Accent 5" w:uiPriority="73"/>
-    <w:lsdException w:name="Light Shading Accent 6" w:uiPriority="60"/>
-    <w:lsdException w:name="Light List Accent 6" w:uiPriority="61"/>
-    <w:lsdException w:name="Light Grid Accent 6" w:uiPriority="62"/>
-    <w:lsdException w:name="Medium Shading 1 Accent 6" w:uiPriority="63"/>
-    <w:lsdException w:name="Medium Shading 2 Accent 6" w:uiPriority="64"/>
-    <w:lsdException w:name="Medium List 1 Accent 6" w:uiPriority="65"/>
-    <w:lsdException w:name="Medium List 2 Accent 6" w:uiPriority="66"/>
-    <w:lsdException w:name="Medium Grid 1 Accent 6" w:uiPriority="67"/>
-    <w:lsdException w:name="Medium Grid 2 Accent 6" w:uiPriority="68"/>
-    <w:lsdException w:name="Medium Grid 3 Accent 6" w:uiPriority="69"/>
-    <w:lsdException w:name="Dark List Accent 6" w:uiPriority="70"/>
-    <w:lsdException w:name="Colorful Shading Accent 6" w:uiPriority="71"/>
-    <w:lsdException w:name="Colorful List Accent 6" w:uiPriority="72"/>
-    <w:lsdException w:name="Colorful Grid Accent 6" w:uiPriority="73"/>
-    <w:lsdException w:name="Subtle Emphasis" w:uiPriority="19" w:qFormat="1"/>
-    <w:lsdException w:name="Intense Emphasis" w:uiPriority="21" w:qFormat="1"/>
-    <w:lsdException w:name="Subtle Reference" w:uiPriority="31" w:qFormat="1"/>
-    <w:lsdException w:name="Intense Reference" w:uiPriority="32" w:qFormat="1"/>
-    <w:lsdException w:name="Book Title" w:uiPriority="33" w:qFormat="1"/>
-    <w:lsdException w:name="Bibliography" w:semiHidden="1" w:uiPriority="37" w:unhideWhenUsed="1"/>
-    <w:lsdException w:name="TOC Heading" w:semiHidden="1" w:uiPriority="39" w:unhideWhenUsed="1" w:qFormat="1"/>
-    <w:lsdException w:name="Plain Table 1" w:uiPriority="41"/>
-    <w:lsdException w:name="Plain Table 2" w:uiPriority="42"/>
-    <w:lsdException w:name="Plain Table 3" w:uiPriority="43"/>
-    <w:lsdException w:name="Plain Table 4" w:uiPriority="44"/>
-    <w:lsdException w:name="Plain Table 5" w:uiPriority="45"/>
-    <w:lsdException w:name="Grid Table Light" w:uiPriority="40"/>
-    <w:lsdException w:name="Grid Table 1 Light" w:uiPriority="46"/>
-    <w:lsdException w:name="Grid Table 2" w:uiPriority="47"/>
-    <w:lsdException w:name="Grid Table 3" w:uiPriority="48"/>
-    <w:lsdException w:name="Grid Table 4" w:uiPriority="49"/>
-    <w:lsdException w:name="Grid Table 5 Dark" w:uiPriority="50"/>
-    <w:lsdException w:name="Grid Table 6 Colorful" w:uiPriority="51"/>
-    <w:lsdException w:name="Grid Table 7 Colorful" w:uiPriority="52"/>
-    <w:lsdException w:name="Grid Table 1 Light Accent 1" w:uiPriority="46"/>
-    <w:lsdException w:name="Grid Table 2 Accent 1" w:uiPriority="47"/>
-    <w:lsdException w:name="Grid Table 3 Accent 1" w:uiPriority="48"/>
-    <w:lsdException w:name="Grid Table 4 Accent 1" w:uiPriority="49"/>
-    <w:lsdException w:name="Grid Table 5 Dark Accent 1" w:uiPriority="50"/>
-    <w:lsdException w:name="Grid Table 6 Colorful Accent 1" w:uiPriority="51"/>
-    <w:lsdException w:name="Grid Table 7 Colorful Accent 1" w:uiPriority="52"/>
-    <w:lsdException w:name="Grid Table 1 Light Accent 2" w:uiPriority="46"/>
-    <w:lsdException w:name="Grid Table 2 Accent 2" w:uiPriority="47"/>
-    <w:lsdException w:name="Grid Table 3 Accent 2" w:uiPriority="48"/>
-    <w:lsdException w:name="Grid Table 4 Accent 2" w:uiPriority="49"/>
-    <w:lsdException w:name="Grid Table 5 Dark Accent 2" w:uiPriority="50"/>
-    <w:lsdException w:name="Grid Table 6 Colorful Accent 2" w:uiPriority="51"/>
-    <w:lsdException w:name="Grid Table 7 Colorful Accent 2" w:uiPriority="52"/>
-    <w:lsdException w:name="Grid Table 1 Light Accent 3" w:uiPriority="46"/>
-    <w:lsdException w:name="Grid Table 2 Accent 3" w:uiPriority="47"/>
-    <w:lsdException w:name="Grid Table 3 Accent 3" w:uiPriority="48"/>
-    <w:lsdException w:name="Grid Table 4 Accent 3" w:uiPriority="49"/>
-    <w:lsdException w:name="Grid Table 5 Dark Accent 3" w:uiPriority="50"/>
-    <w:lsdException w:name="Grid Table 6 Colorful Accent 3" w:uiPriority="51"/>
-    <w:lsdException w:name="Grid Table 7 Colorful Accent 3" w:uiPriority="52"/>
-    <w:lsdException w:name="Grid Table 1 Light Accent 4" w:uiPriority="46"/>
-    <w:lsdException w:name="Grid Table 2 Accent 4" w:uiPriority="47"/>
-    <w:lsdException w:name="Grid Table 3 Accent 4" w:uiPriority="48"/>
-    <w:lsdException w:name="Grid Table 4 Accent 4" w:uiPriority="49"/>
-    <w:lsdException w:name="Grid Table 5 Dark Accent 4" w:uiPriority="50"/>
-    <w:lsdException w:name="Grid Table 6 Colorful Accent 4" w:uiPriority="51"/>
-    <w:lsdException w:name="Grid Table 7 Colorful Accent 4" w:uiPriority="52"/>
-    <w:lsdException w:name="Grid Table 1 Light Accent 5" w:uiPriority="46"/>
-    <w:lsdException w:name="Grid Table 2 Accent 5" w:uiPriority="47"/>
-    <w:lsdException w:name="Grid Table 3 Accent 5" w:uiPriority="48"/>
-    <w:lsdException w:name="Grid Table 4 Accent 5" w:uiPriority="49"/>
-    <w:lsdException w:name="Grid Table 5 Dark Accent 5" w:uiPriority="50"/>
-    <w:lsdException w:name="Grid Table 6 Colorful Accent 5" w:uiPriority="51"/>
-    <w:lsdException w:name="Grid Table 7 Colorful Accent 5" w:uiPriority="52"/>
-    <w:lsdException w:name="Grid Table 1 Light Accent 6" w:uiPriority="46"/>
-    <w:lsdException w:name="Grid Table 2 Accent 6" w:uiPriority="47"/>
-    <w:lsdException w:name="Grid Table 3 Accent 6" w:uiPriority="48"/>
-    <w:lsdException w:name="Grid Table 4 Accent 6" w:uiPriority="49"/>
-    <w:lsdException w:name="Grid Table 5 Dark Accent 6" w:uiPriority="50"/>
-    <w:lsdException w:name="Grid Table 6 Colorful Accent 6" w:uiPriority="51"/>
-    <w:lsdException w:name="Grid Table 7 Colorful Accent 6" w:uiPriority="52"/>
-    <w:lsdException w:name="List Table 1 Light" w:uiPriority="46"/>
-    <w:lsdException w:name="List Table 2" w:uiPriority="47"/>
-    <w:lsdException w:name="List Table 3" w:uiPriority="48"/>
-    <w:lsdException w:name="List Table 4" w:uiPriority="49"/>
-    <w:lsdException w:name="List Table 5 Dark" w:uiPriority="50"/>
-    <w:lsdException w:name="List Table 6 Colorful" w:uiPriority="51"/>
-    <w:lsdException w:name="List Table 7 Colorful" w:uiPriority="52"/>
-    <w:lsdException w:name="List Table 1 Light Accent 1" w:uiPriority="46"/>
-    <w:lsdException w:name="List Table 2 Accent 1" w:uiPriority="47"/>
-    <w:lsdException w:name="List Table 3 Accent 1" w:uiPriority="48"/>
-    <w:lsdException w:name="List Table 4 Accent 1" w:uiPriority="49"/>
-    <w:lsdException w:name="List Table 5 Dark Accent 1" w:uiPriority="50"/>
-    <w:lsdException w:name="List Table 6 Colorful Accent 1" w:uiPriority="51"/>
-    <w:lsdException w:name="List Table 7 Colorful Accent 1" w:uiPriority="52"/>
-    <w:lsdException w:name="List Table 1 Light Accent 2" w:uiPriority="46"/>
-    <w:lsdException w:name="List Table 2 Accent 2" w:uiPriority="47"/>
-    <w:lsdException w:name="List Table 3 Accent 2" w:uiPriority="48"/>
-    <w:lsdException w:name="List Table 4 Accent 2" w:uiPriority="49"/>
-    <w:lsdException w:name="List Table 5 Dark Accent 2" w:uiPriority="50"/>
-    <w:lsdException w:name="List Table 6 Colorful Accent 2" w:uiPriority="51"/>
-    <w:lsdException w:name="List Table 7 Colorful Accent 2" w:uiPriority="52"/>
-    <w:lsdException w:name="List Table 1 Light Accent 3" w:uiPriority="46"/>
-    <w:lsdException w:name="List Table 2 Accent 3" w:uiPriority="47"/>
-    <w:lsdException w:name="List Table 3 Accent 3" w:uiPriority="48"/>
-    <w:lsdException w:name="List Table 4 Accent 3" w:uiPriority="49"/>
-    <w:lsdException w:name="List Table 5 Dark Accent 3" w:uiPriority="50"/>
-    <w:lsdException w:name="List Table 6 Colorful Accent 3" w:uiPriority="51"/>
-    <w:lsdException w:name="List Table 7 Colorful Accent 3" w:uiPriority="52"/>
-    <w:lsdException w:name="List Table 1 Light Accent 4" w:uiPriority="46"/>
-    <w:lsdException w:name="List Table 2 Accent 4" w:uiPriority="47"/>
-    <w:lsdException w:name="List Table 3 Accent 4" w:uiPriority="48"/>
-    <w:lsdException w:name="List Table 4 Accent 4" w:uiPriority="49"/>
-    <w:lsdException w:name="List Table 5 Dark Accent 4" w:uiPriority="50"/>
-    <w:lsdException w:name="List Table 6 Colorful Accent 4" w:uiPriority="51"/>
-    <w:lsdException w:name="List Table 7 Colorful Accent 4" w:uiPriority="52"/>
-    <w:lsdException w:name="List Table 1 Light Accent 5" w:uiPriority="46"/>
-    <w:lsdException w:name="List Table 2 Accent 5" w:uiPriority="47"/>
-    <w:lsdException w:name="List Table 3 Accent 5" w:uiPriority="48"/>
-    <w:lsdException w:name="List Table 4 Accent 5" w:uiPriority="49"/>
-    <w:lsdException w:name="List Table 5 Dark Accent 5" w:uiPriority="50"/>
-    <w:lsdException w:name="List Table 6 Colorful Accent 5" w:uiPriority="51"/>
-    <w:lsdException w:name="List Table 7 Colorful Accent 5" w:uiPriority="52"/>
-    <w:lsdException w:name="List Table 1 Light Accent 6" w:uiPriority="46"/>
-    <w:lsdException w:name="List Table 2 Accent 6" w:uiPriority="47"/>
-    <w:lsdException w:name="List Table 3 Accent 6" w:uiPriority="48"/>
-    <w:lsdException w:name="List Table 4 Accent 6" w:uiPriority="49"/>
-    <w:lsdException w:name="List Table 5 Dark Accent 6" w:uiPriority="50"/>
-    <w:lsdException w:name="List Table 6 Colorful Accent 6" w:uiPriority="51"/>
-    <w:lsdException w:name="List Table 7 Colorful Accent 6" w:uiPriority="52"/>
-    <w:lsdException w:name="Mention" w:semiHidden="1" w:unhideWhenUsed="1"/>
-    <w:lsdException w:name="Smart Hyperlink" w:semiHidden="1" w:unhideWhenUsed="1"/>
+  <w:latentStyles w:defLockedState="0" w:defUIPriority="99" w:defSemiHidden="1" w:defUnhideWhenUsed="1" w:defQFormat="0" w:count="276">
+    <w:lsdException w:name="Normal" w:semiHidden="0" w:uiPriority="0" w:unhideWhenUsed="0" w:qFormat="1"/>
+    <w:lsdException w:name="heading 1" w:semiHidden="0" w:uiPriority="9" w:unhideWhenUsed="0" w:qFormat="1"/>
+    <w:lsdException w:name="heading 2" w:uiPriority="9" w:qFormat="1"/>
+    <w:lsdException w:name="heading 3" w:uiPriority="9" w:qFormat="1"/>
+    <w:lsdException w:name="heading 4" w:uiPriority="9" w:qFormat="1"/>
+    <w:lsdException w:name="heading 5" w:uiPriority="9" w:qFormat="1"/>
+    <w:lsdException w:name="heading 6" w:uiPriority="9" w:qFormat="1"/>
+    <w:lsdException w:name="heading 7" w:uiPriority="9" w:qFormat="1"/>
+    <w:lsdException w:name="heading 8" w:uiPriority="9" w:qFormat="1"/>
+    <w:lsdException w:name="heading 9" w:uiPriority="9" w:qFormat="1"/>
+    <w:lsdException w:name="toc 1" w:uiPriority="39"/>
+    <w:lsdException w:name="toc 2" w:uiPriority="39"/>
+    <w:lsdException w:name="toc 3" w:uiPriority="39"/>
+    <w:lsdException w:name="toc 4" w:uiPriority="39"/>
+    <w:lsdException w:name="toc 5" w:uiPriority="39"/>
+    <w:lsdException w:name="toc 6" w:uiPriority="39"/>
+    <w:lsdException w:name="toc 7" w:uiPriority="39"/>
+    <w:lsdException w:name="toc 8" w:uiPriority="39"/>
+    <w:lsdException w:name="toc 9" w:uiPriority="39"/>
+    <w:lsdException w:name="caption" w:uiPriority="35" w:qFormat="1"/>
+    <w:lsdException w:name="Title" w:semiHidden="0" w:uiPriority="10" w:unhideWhenUsed="0" w:qFormat="1"/>
+    <w:lsdException w:name="Default Paragraph Font" w:uiPriority="1"/>
+    <w:lsdException w:name="Subtitle" w:semiHidden="0" w:uiPriority="11" w:unhideWhenUsed="0" w:qFormat="1"/>
+    <w:lsdException w:name="Strong" w:semiHidden="0" w:uiPriority="22" w:unhideWhenUsed="0" w:qFormat="1"/>
+    <w:lsdException w:name="Emphasis" w:semiHidden="0" w:uiPriority="20" w:unhideWhenUsed="0" w:qFormat="1"/>
+    <w:lsdException w:name="Table Grid" w:semiHidden="0" w:uiPriority="39" w:unhideWhenUsed="0"/>
+    <w:lsdException w:name="Note Level 1" w:semiHidden="0" w:unhideWhenUsed="0"/>
+    <w:lsdException w:name="Note Level 2" w:semiHidden="0" w:unhideWhenUsed="0"/>
+    <w:lsdException w:name="Note Level 3" w:semiHidden="0" w:unhideWhenUsed="0"/>
+    <w:lsdException w:name="Note Level 4" w:semiHidden="0" w:unhideWhenUsed="0"/>
+    <w:lsdException w:name="Note Level 5" w:semiHidden="0" w:unhideWhenUsed="0"/>
+    <w:lsdException w:name="Note Level 6" w:semiHidden="0" w:unhideWhenUsed="0"/>
+    <w:lsdException w:name="Note Level 7" w:semiHidden="0" w:unhideWhenUsed="0"/>
+    <w:lsdException w:name="Note Level 8" w:semiHidden="0" w:unhideWhenUsed="0"/>
+    <w:lsdException w:name="Note Level 9" w:semiHidden="0" w:unhideWhenUsed="0"/>
+    <w:lsdException w:name="Placeholder Text" w:unhideWhenUsed="0"/>
+    <w:lsdException w:name="No Spacing" w:semiHidden="0" w:uiPriority="1" w:unhideWhenUsed="0" w:qFormat="1"/>
+    <w:lsdException w:name="Light Shading" w:semiHidden="0" w:uiPriority="60" w:unhideWhenUsed="0"/>
+    <w:lsdException w:name="Light List" w:semiHidden="0" w:uiPriority="61" w:unhideWhenUsed="0"/>
+    <w:lsdException w:name="Light Grid" w:semiHidden="0" w:uiPriority="62" w:unhideWhenUsed="0"/>
+    <w:lsdException w:name="Medium Shading 1" w:semiHidden="0" w:uiPriority="63" w:unhideWhenUsed="0"/>
+    <w:lsdException w:name="Medium Shading 2" w:semiHidden="0" w:uiPriority="64" w:unhideWhenUsed="0"/>
+    <w:lsdException w:name="Medium List 1" w:semiHidden="0" w:uiPriority="65" w:unhideWhenUsed="0"/>
+    <w:lsdException w:name="Medium List 2" w:semiHidden="0" w:uiPriority="66" w:unhideWhenUsed="0"/>
+    <w:lsdException w:name="Medium Grid 1" w:semiHidden="0" w:uiPriority="67" w:unhideWhenUsed="0"/>
+    <w:lsdException w:name="Medium Grid 2" w:semiHidden="0" w:uiPriority="68" w:unhideWhenUsed="0"/>
+    <w:lsdException w:name="Medium Grid 3" w:semiHidden="0" w:uiPriority="69" w:unhideWhenUsed="0"/>
+    <w:lsdException w:name="Dark List" w:semiHidden="0" w:uiPriority="70" w:unhideWhenUsed="0"/>
+    <w:lsdException w:name="Colorful Shading" w:semiHidden="0" w:uiPriority="71" w:unhideWhenUsed="0"/>
+    <w:lsdException w:name="Colorful List" w:semiHidden="0" w:uiPriority="72" w:unhideWhenUsed="0"/>
+    <w:lsdException w:name="Colorful Grid" w:semiHidden="0" w:uiPriority="73" w:unhideWhenUsed="0"/>
+    <w:lsdException w:name="Light Shading Accent 1" w:semiHidden="0" w:uiPriority="60" w:unhideWhenUsed="0"/>
+    <w:lsdException w:name="Light List Accent 1" w:semiHidden="0" w:uiPriority="61" w:unhideWhenUsed="0"/>
+    <w:lsdException w:name="Light Grid Accent 1" w:semiHidden="0" w:uiPriority="62" w:unhideWhenUsed="0"/>
+    <w:lsdException w:name="Medium Shading 1 Accent 1" w:semiHidden="0" w:uiPriority="63" w:unhideWhenUsed="0"/>
+    <w:lsdException w:name="Medium Shading 2 Accent 1" w:semiHidden="0" w:uiPriority="64" w:unhideWhenUsed="0"/>
+    <w:lsdException w:name="Medium List 1 Accent 1" w:semiHidden="0" w:uiPriority="65" w:unhideWhenUsed="0"/>
+    <w:lsdException w:name="Revision" w:unhideWhenUsed="0"/>
+    <w:lsdException w:name="List Paragraph" w:semiHidden="0" w:uiPriority="34" w:unhideWhenUsed="0" w:qFormat="1"/>
+    <w:lsdException w:name="Quote" w:semiHidden="0" w:uiPriority="29" w:unhideWhenUsed="0" w:qFormat="1"/>
+    <w:lsdException w:name="Intense Quote" w:semiHidden="0" w:uiPriority="30" w:unhideWhenUsed="0" w:qFormat="1"/>
+    <w:lsdException w:name="Medium List 2 Accent 1" w:semiHidden="0" w:uiPriority="66" w:unhideWhenUsed="0"/>
+    <w:lsdException w:name="Medium Grid 1 Accent 1" w:semiHidden="0" w:uiPriority="67" w:unhideWhenUsed="0"/>
+    <w:lsdException w:name="Medium Grid 2 Accent 1" w:semiHidden="0" w:uiPriority="68" w:unhideWhenUsed="0"/>
+    <w:lsdException w:name="Medium Grid 3 Accent 1" w:semiHidden="0" w:uiPriority="69" w:unhideWhenUsed="0"/>
+    <w:lsdException w:name="Dark List Accent 1" w:semiHidden="0" w:uiPriority="70" w:unhideWhenUsed="0"/>
+    <w:lsdException w:name="Colorful Shading Accent 1" w:semiHidden="0" w:uiPriority="71" w:unhideWhenUsed="0"/>
+    <w:lsdException w:name="Colorful List Accent 1" w:semiHidden="0" w:uiPriority="72" w:unhideWhenUsed="0"/>
+    <w:lsdException w:name="Colorful Grid Accent 1" w:semiHidden="0" w:uiPriority="73" w:unhideWhenUsed="0"/>
+    <w:lsdException w:name="Light Shading Accent 2" w:semiHidden="0" w:uiPriority="60" w:unhideWhenUsed="0"/>
+    <w:lsdException w:name="Light List Accent 2" w:semiHidden="0" w:uiPriority="61" w:unhideWhenUsed="0"/>
+    <w:lsdException w:name="Light Grid Accent 2" w:semiHidden="0" w:uiPriority="62" w:unhideWhenUsed="0"/>
+    <w:lsdException w:name="Medium Shading 1 Accent 2" w:semiHidden="0" w:uiPriority="63" w:unhideWhenUsed="0"/>
+    <w:lsdException w:name="Medium Shading 2 Accent 2" w:semiHidden="0" w:uiPriority="64" w:unhideWhenUsed="0"/>
+    <w:lsdException w:name="Medium List 1 Accent 2" w:semiHidden="0" w:uiPriority="65" w:unhideWhenUsed="0"/>
+    <w:lsdException w:name="Medium List 2 Accent 2" w:semiHidden="0" w:uiPriority="66" w:unhideWhenUsed="0"/>
+    <w:lsdException w:name="Medium Grid 1 Accent 2" w:semiHidden="0" w:uiPriority="67" w:unhideWhenUsed="0"/>
+    <w:lsdException w:name="Medium Grid 2 Accent 2" w:semiHidden="0" w:uiPriority="68" w:unhideWhenUsed="0"/>
+    <w:lsdException w:name="Medium Grid 3 Accent 2" w:semiHidden="0" w:uiPriority="69" w:unhideWhenUsed="0"/>
+    <w:lsdException w:name="Dark List Accent 2" w:semiHidden="0" w:uiPriority="70" w:unhideWhenUsed="0"/>
+    <w:lsdException w:name="Colorful Shading Accent 2" w:semiHidden="0" w:uiPriority="71" w:unhideWhenUsed="0"/>
+    <w:lsdException w:name="Colorful List Accent 2" w:semiHidden="0" w:uiPriority="72" w:unhideWhenUsed="0"/>
+    <w:lsdException w:name="Colorful Grid Accent 2" w:semiHidden="0" w:uiPriority="73" w:unhideWhenUsed="0"/>
+    <w:lsdException w:name="Light Shading Accent 3" w:semiHidden="0" w:uiPriority="60" w:unhideWhenUsed="0"/>
+    <w:lsdException w:name="Light List Accent 3" w:semiHidden="0" w:uiPriority="61" w:unhideWhenUsed="0"/>
+    <w:lsdException w:name="Light Grid Accent 3" w:semiHidden="0" w:uiPriority="62" w:unhideWhenUsed="0"/>
+    <w:lsdException w:name="Medium Shading 1 Accent 3" w:semiHidden="0" w:uiPriority="63" w:unhideWhenUsed="0"/>
+    <w:lsdException w:name="Medium Shading 2 Accent 3" w:semiHidden="0" w:uiPriority="64" w:unhideWhenUsed="0"/>
+    <w:lsdException w:name="Medium List 1 Accent 3" w:semiHidden="0" w:uiPriority="65" w:unhideWhenUsed="0"/>
+    <w:lsdException w:name="Medium List 2 Accent 3" w:semiHidden="0" w:uiPriority="66" w:unhideWhenUsed="0"/>
+    <w:lsdException w:name="Medium Grid 1 Accent 3" w:semiHidden="0" w:uiPriority="67" w:unhideWhenUsed="0"/>
+    <w:lsdException w:name="Medium Grid 2 Accent 3" w:semiHidden="0" w:uiPriority="68" w:unhideWhenUsed="0"/>
+    <w:lsdException w:name="Medium Grid 3 Accent 3" w:semiHidden="0" w:uiPriority="69" w:unhideWhenUsed="0"/>
+    <w:lsdException w:name="Dark List Accent 3" w:semiHidden="0" w:uiPriority="70" w:unhideWhenUsed="0"/>
+    <w:lsdException w:name="Colorful Shading Accent 3" w:semiHidden="0" w:uiPriority="71" w:unhideWhenUsed="0"/>
+    <w:lsdException w:name="Colorful List Accent 3" w:semiHidden="0" w:uiPriority="72" w:unhideWhenUsed="0"/>
+    <w:lsdException w:name="Colorful Grid Accent 3" w:semiHidden="0" w:uiPriority="73" w:unhideWhenUsed="0"/>
+    <w:lsdException w:name="Light Shading Accent 4" w:semiHidden="0" w:uiPriority="60" w:unhideWhenUsed="0"/>
+    <w:lsdException w:name="Light List Accent 4" w:semiHidden="0" w:uiPriority="61" w:unhideWhenUsed="0"/>
+    <w:lsdException w:name="Light Grid Accent 4" w:semiHidden="0" w:uiPriority="62" w:unhideWhenUsed="0"/>
+    <w:lsdException w:name="Medium Shading 1 Accent 4" w:semiHidden="0" w:uiPriority="63" w:unhideWhenUsed="0"/>
+    <w:lsdException w:name="Medium Shading 2 Accent 4" w:semiHidden="0" w:uiPriority="64" w:unhideWhenUsed="0"/>
+    <w:lsdException w:name="Medium List 1 Accent 4" w:semiHidden="0" w:uiPriority="65" w:unhideWhenUsed="0"/>
+    <w:lsdException w:name="Medium List 2 Accent 4" w:semiHidden="0" w:uiPriority="66" w:unhideWhenUsed="0"/>
+    <w:lsdException w:name="Medium Grid 1 Accent 4" w:semiHidden="0" w:uiPriority="67" w:unhideWhenUsed="0"/>
+    <w:lsdException w:name="Medium Grid 2 Accent 4" w:semiHidden="0" w:uiPriority="68" w:unhideWhenUsed="0"/>
+    <w:lsdException w:name="Medium Grid 3 Accent 4" w:semiHidden="0" w:uiPriority="69" w:unhideWhenUsed="0"/>
+    <w:lsdException w:name="Dark List Accent 4" w:semiHidden="0" w:uiPriority="70" w:unhideWhenUsed="0"/>
+    <w:lsdException w:name="Colorful Shading Accent 4" w:semiHidden="0" w:uiPriority="71" w:unhideWhenUsed="0"/>
+    <w:lsdException w:name="Colorful List Accent 4" w:semiHidden="0" w:uiPriority="72" w:unhideWhenUsed="0"/>
+    <w:lsdException w:name="Colorful Grid Accent 4" w:semiHidden="0" w:uiPriority="73" w:unhideWhenUsed="0"/>
+    <w:lsdException w:name="Light Shading Accent 5" w:semiHidden="0" w:uiPriority="60" w:unhideWhenUsed="0"/>
+    <w:lsdException w:name="Light List Accent 5" w:semiHidden="0" w:uiPriority="61" w:unhideWhenUsed="0"/>
+    <w:lsdException w:name="Light Grid Accent 5" w:semiHidden="0" w:uiPriority="62" w:unhideWhenUsed="0"/>
+    <w:lsdException w:name="Medium Shading 1 Accent 5" w:semiHidden="0" w:uiPriority="63" w:unhideWhenUsed="0"/>
+    <w:lsdException w:name="Medium Shading 2 Accent 5" w:semiHidden="0" w:uiPriority="64" w:unhideWhenUsed="0"/>
+    <w:lsdException w:name="Medium List 1 Accent 5" w:semiHidden="0" w:uiPriority="65" w:unhideWhenUsed="0"/>
+    <w:lsdException w:name="Medium List 2 Accent 5" w:semiHidden="0" w:uiPriority="66" w:unhideWhenUsed="0"/>
+    <w:lsdException w:name="Medium Grid 1 Accent 5" w:semiHidden="0" w:uiPriority="67" w:unhideWhenUsed="0"/>
+    <w:lsdException w:name="Medium Grid 2 Accent 5" w:semiHidden="0" w:uiPriority="68" w:unhideWhenUsed="0"/>
+    <w:lsdException w:name="Medium Grid 3 Accent 5" w:semiHidden="0" w:uiPriority="69" w:unhideWhenUsed="0"/>
+    <w:lsdException w:name="Dark List Accent 5" w:semiHidden="0" w:uiPriority="70" w:unhideWhenUsed="0"/>
+    <w:lsdException w:name="Colorful Shading Accent 5" w:semiHidden="0" w:uiPriority="71" w:unhideWhenUsed="0"/>
+    <w:lsdException w:name="Colorful List Accent 5" w:semiHidden="0" w:uiPriority="72" w:unhideWhenUsed="0"/>
+    <w:lsdException w:name="Colorful Grid Accent 5" w:semiHidden="0" w:uiPriority="73" w:unhideWhenUsed="0"/>
+    <w:lsdException w:name="Light Shading Accent 6" w:semiHidden="0" w:uiPriority="60" w:unhideWhenUsed="0"/>
+    <w:lsdException w:name="Light List Accent 6" w:semiHidden="0" w:uiPriority="61" w:unhideWhenUsed="0"/>
+    <w:lsdException w:name="Light Grid Accent 6" w:semiHidden="0" w:uiPriority="62" w:unhideWhenUsed="0"/>
+    <w:lsdException w:name="Medium Shading 1 Accent 6" w:semiHidden="0" w:uiPriority="63" w:unhideWhenUsed="0"/>
+    <w:lsdException w:name="Medium Shading 2 Accent 6" w:semiHidden="0" w:uiPriority="64" w:unhideWhenUsed="0"/>
+    <w:lsdException w:name="Medium List 1 Accent 6" w:semiHidden="0" w:uiPriority="65" w:unhideWhenUsed="0"/>
+    <w:lsdException w:name="Medium List 2 Accent 6" w:semiHidden="0" w:uiPriority="66" w:unhideWhenUsed="0"/>
+    <w:lsdException w:name="Medium Grid 1 Accent 6" w:semiHidden="0" w:uiPriority="67" w:unhideWhenUsed="0"/>
+    <w:lsdException w:name="Medium Grid 2 Accent 6" w:semiHidden="0" w:uiPriority="68" w:unhideWhenUsed="0"/>
+    <w:lsdException w:name="Medium Grid 3 Accent 6" w:semiHidden="0" w:uiPriority="69" w:unhideWhenUsed="0"/>
+    <w:lsdException w:name="Dark List Accent 6" w:semiHidden="0" w:uiPriority="70" w:unhideWhenUsed="0"/>
+    <w:lsdException w:name="Colorful Shading Accent 6" w:semiHidden="0" w:uiPriority="71" w:unhideWhenUsed="0"/>
+    <w:lsdException w:name="Colorful List Accent 6" w:semiHidden="0" w:uiPriority="72" w:unhideWhenUsed="0"/>
+    <w:lsdException w:name="Colorful Grid Accent 6" w:semiHidden="0" w:uiPriority="73" w:unhideWhenUsed="0"/>
+    <w:lsdException w:name="Subtle Emphasis" w:semiHidden="0" w:uiPriority="19" w:unhideWhenUsed="0" w:qFormat="1"/>
+    <w:lsdException w:name="Intense Emphasis" w:semiHidden="0" w:uiPriority="21" w:unhideWhenUsed="0" w:qFormat="1"/>
+    <w:lsdException w:name="Subtle Reference" w:semiHidden="0" w:uiPriority="31" w:unhideWhenUsed="0" w:qFormat="1"/>
+    <w:lsdException w:name="Intense Reference" w:semiHidden="0" w:uiPriority="32" w:unhideWhenUsed="0" w:qFormat="1"/>
+    <w:lsdException w:name="Book Title" w:semiHidden="0" w:uiPriority="33" w:unhideWhenUsed="0" w:qFormat="1"/>
+    <w:lsdException w:name="Bibliography" w:uiPriority="37"/>
+    <w:lsdException w:name="TOC Heading" w:uiPriority="39" w:qFormat="1"/>
+  </w:latentStyles>
+  <w:style w:type="paragraph" w:default="1" w:styleId="Normal">
+    <w:name w:val="Normal"/>
+    <w:qFormat/>
+    <w:rsid w:val="003F0D55"/>
+    <w:rPr>
+      <w:rFonts w:ascii="Times New Roman" w:hAnsi="Times New Roman" w:cs="Times New Roman"/>
+      <w:kern w:val="0"/>
+      <w:sz w:val="24"/>
+      <w:szCs w:val="24"/>
+      <w:lang w:eastAsia="en-US"/>
+    </w:rPr>
+  </w:style>
+  <w:style w:type="character" w:default="1" w:styleId="DefaultParagraphFont">
+    <w:name w:val="Default Paragraph Font"/>
+    <w:uiPriority w:val="1"/>
+    <w:semiHidden/>
+    <w:unhideWhenUsed/>
+  </w:style>
+  <w:style w:type="table" w:default="1" w:styleId="TableNormal">
+    <w:name w:val="Normal Table"/>
+    <w:uiPriority w:val="99"/>
+    <w:semiHidden/>
+    <w:unhideWhenUsed/>
+    <w:tblPr>
+      <w:tblInd w:w="0" w:type="dxa"/>
+      <w:tblCellMar>
+        <w:top w:w="0" w:type="dxa"/>
+        <w:left w:w="108" w:type="dxa"/>
+        <w:bottom w:w="0" w:type="dxa"/>
+        <w:right w:w="108" w:type="dxa"/>
+      </w:tblCellMar>
+    </w:tblPr>
+  </w:style>
+  <w:style w:type="numbering" w:default="1" w:styleId="NoList">
+    <w:name w:val="No List"/>
+    <w:uiPriority w:val="99"/>
+    <w:semiHidden/>
+    <w:unhideWhenUsed/>
+  </w:style>
+  <w:style w:type="character" w:customStyle="1" w:styleId="fontstyle01">
+    <w:name w:val="fontstyle01"/>
+    <w:basedOn w:val="DefaultParagraphFont"/>
+    <w:rsid w:val="00B66EC9"/>
+    <w:rPr>
+      <w:rFonts w:ascii="TimesNewRomanPS-BoldMT" w:hAnsi="TimesNewRomanPS-BoldMT" w:hint="default"/>
+      <w:b/>
+      <w:bCs/>
+      <w:i w:val="0"/>
+      <w:iCs w:val="0"/>
+      <w:color w:val="000000"/>
+      <w:sz w:val="28"/>
+      <w:szCs w:val="28"/>
+    </w:rPr>
+  </w:style>
+  <w:style w:type="character" w:customStyle="1" w:styleId="fontstyle21">
+    <w:name w:val="fontstyle21"/>
+    <w:basedOn w:val="DefaultParagraphFont"/>
+    <w:rsid w:val="00B66EC9"/>
+    <w:rPr>
+      <w:rFonts w:ascii="TimesNewRomanPSMT" w:hAnsi="TimesNewRomanPSMT" w:hint="default"/>
+      <w:b w:val="0"/>
+      <w:bCs w:val="0"/>
+      <w:i w:val="0"/>
+      <w:iCs w:val="0"/>
+      <w:color w:val="000000"/>
+      <w:sz w:val="24"/>
+      <w:szCs w:val="24"/>
+    </w:rPr>
+  </w:style>
+  <w:style w:type="paragraph" w:styleId="ListParagraph">
+    <w:name w:val="List Paragraph"/>
+    <w:basedOn w:val="Normal"/>
+    <w:uiPriority w:val="34"/>
+    <w:qFormat/>
+    <w:rsid w:val="00640864"/>
+    <w:pPr>
+      <w:widowControl w:val="0"/>
+      <w:ind w:firstLineChars="200" w:firstLine="420"/>
+      <w:jc w:val="both"/>
+    </w:pPr>
+    <w:rPr>
+      <w:rFonts w:asciiTheme="minorHAnsi" w:hAnsiTheme="minorHAnsi" w:cstheme="minorBidi"/>
+      <w:kern w:val="2"/>
+      <w:sz w:val="21"/>
+      <w:szCs w:val="22"/>
+      <w:lang w:eastAsia="zh-CN"/>
+    </w:rPr>
+  </w:style>
+  <w:style w:type="character" w:styleId="Hyperlink">
+    <w:name w:val="Hyperlink"/>
+    <w:basedOn w:val="DefaultParagraphFont"/>
+    <w:uiPriority w:val="99"/>
+    <w:unhideWhenUsed/>
+    <w:rsid w:val="00F65679"/>
+    <w:rPr>
+      <w:color w:val="0563C1" w:themeColor="hyperlink"/>
+      <w:u w:val="single"/>
+    </w:rPr>
+  </w:style>
+  <w:style w:type="paragraph" w:styleId="Header">
+    <w:name w:val="header"/>
+    <w:basedOn w:val="Normal"/>
+    <w:link w:val="HeaderChar"/>
+    <w:uiPriority w:val="99"/>
+    <w:unhideWhenUsed/>
+    <w:rsid w:val="0075690E"/>
+    <w:pPr>
+      <w:widowControl w:val="0"/>
+      <w:pBdr>
+        <w:bottom w:val="single" w:sz="6" w:space="1" w:color="auto"/>
+      </w:pBdr>
+      <w:tabs>
+        <w:tab w:val="center" w:pos="4153"/>
+        <w:tab w:val="right" w:pos="8306"/>
+      </w:tabs>
+      <w:snapToGrid w:val="0"/>
+      <w:jc w:val="center"/>
+    </w:pPr>
+    <w:rPr>
+      <w:rFonts w:asciiTheme="minorHAnsi" w:hAnsiTheme="minorHAnsi" w:cstheme="minorBidi"/>
+      <w:kern w:val="2"/>
+      <w:sz w:val="18"/>
+      <w:szCs w:val="18"/>
+      <w:lang w:eastAsia="zh-CN"/>
+    </w:rPr>
+  </w:style>
+  <w:style w:type="character" w:customStyle="1" w:styleId="HeaderChar">
+    <w:name w:val="Header Char"/>
+    <w:basedOn w:val="DefaultParagraphFont"/>
+    <w:link w:val="Header"/>
+    <w:uiPriority w:val="99"/>
+    <w:rsid w:val="0075690E"/>
+    <w:rPr>
+      <w:sz w:val="18"/>
+      <w:szCs w:val="18"/>
+    </w:rPr>
+  </w:style>
+  <w:style w:type="paragraph" w:styleId="Footer">
+    <w:name w:val="footer"/>
+    <w:basedOn w:val="Normal"/>
+    <w:link w:val="FooterChar"/>
+    <w:uiPriority w:val="99"/>
+    <w:unhideWhenUsed/>
+    <w:rsid w:val="0075690E"/>
+    <w:pPr>
+      <w:widowControl w:val="0"/>
+      <w:tabs>
+        <w:tab w:val="center" w:pos="4153"/>
+        <w:tab w:val="right" w:pos="8306"/>
+      </w:tabs>
+      <w:snapToGrid w:val="0"/>
+    </w:pPr>
+    <w:rPr>
+      <w:rFonts w:asciiTheme="minorHAnsi" w:hAnsiTheme="minorHAnsi" w:cstheme="minorBidi"/>
+      <w:kern w:val="2"/>
+      <w:sz w:val="18"/>
+      <w:szCs w:val="18"/>
+      <w:lang w:eastAsia="zh-CN"/>
+    </w:rPr>
+  </w:style>
+  <w:style w:type="character" w:customStyle="1" w:styleId="FooterChar">
+    <w:name w:val="Footer Char"/>
+    <w:basedOn w:val="DefaultParagraphFont"/>
+    <w:link w:val="Footer"/>
+    <w:uiPriority w:val="99"/>
+    <w:rsid w:val="0075690E"/>
+    <w:rPr>
+      <w:sz w:val="18"/>
+      <w:szCs w:val="18"/>
+    </w:rPr>
+  </w:style>
+  <w:style w:type="character" w:customStyle="1" w:styleId="apple-converted-space">
+    <w:name w:val="apple-converted-space"/>
+    <w:basedOn w:val="DefaultParagraphFont"/>
+    <w:rsid w:val="00363A28"/>
+  </w:style>
+</w:styles>
+</file>
+
+<file path=word/stylesWithEffects.xml><?xml version="1.0" encoding="utf-8"?>
+<w:styles xmlns:wpc="http://schemas.microsoft.com/office/word/2010/wordprocessingCanvas" xmlns:mo="http://schemas.microsoft.com/office/mac/office/2008/main" xmlns:mc="http://schemas.openxmlformats.org/markup-compatibility/2006" xmlns:mv="urn:schemas-microsoft-com:mac:vml" xmlns:o="urn:schemas-microsoft-com:office:office" xmlns:r="http://schemas.openxmlformats.org/officeDocument/2006/relationships" xmlns:m="http://schemas.openxmlformats.org/officeDocument/2006/math" xmlns:v="urn:schemas-microsoft-com:vml" xmlns:wp14="http://schemas.microsoft.com/office/word/2010/wordprocessingDrawing" xmlns:wp="http://schemas.openxmlformats.org/drawingml/2006/wordprocessingDrawing" xmlns:w10="urn:schemas-microsoft-com:office:word" xmlns:w="http://schemas.openxmlformats.org/wordprocessingml/2006/main" xmlns:w14="http://schemas.microsoft.com/office/word/2010/wordml" xmlns:wpg="http://schemas.microsoft.com/office/word/2010/wordprocessingGroup" xmlns:wpi="http://schemas.microsoft.com/office/word/2010/wordprocessingInk" xmlns:wne="http://schemas.microsoft.com/office/word/2006/wordml" xmlns:wps="http://schemas.microsoft.com/office/word/2010/wordprocessingShape" mc:Ignorable="w14 wp14">
+  <w:docDefaults>
+    <w:rPrDefault>
+      <w:rPr>
+        <w:rFonts w:asciiTheme="minorHAnsi" w:eastAsiaTheme="minorEastAsia" w:hAnsiTheme="minorHAnsi" w:cstheme="minorBidi"/>
+        <w:kern w:val="2"/>
+        <w:sz w:val="21"/>
+        <w:szCs w:val="22"/>
+        <w:lang w:val="en-US" w:eastAsia="zh-CN" w:bidi="ar-SA"/>
+      </w:rPr>
+    </w:rPrDefault>
+    <w:pPrDefault/>
+  </w:docDefaults>
+  <w:latentStyles w:defLockedState="0" w:defUIPriority="99" w:defSemiHidden="1" w:defUnhideWhenUsed="1" w:defQFormat="0" w:count="276">
+    <w:lsdException w:name="Normal" w:semiHidden="0" w:uiPriority="0" w:unhideWhenUsed="0" w:qFormat="1"/>
+    <w:lsdException w:name="heading 1" w:semiHidden="0" w:uiPriority="9" w:unhideWhenUsed="0" w:qFormat="1"/>
+    <w:lsdException w:name="heading 2" w:uiPriority="9" w:qFormat="1"/>
+    <w:lsdException w:name="heading 3" w:uiPriority="9" w:qFormat="1"/>
+    <w:lsdException w:name="heading 4" w:uiPriority="9" w:qFormat="1"/>
+    <w:lsdException w:name="heading 5" w:uiPriority="9" w:qFormat="1"/>
+    <w:lsdException w:name="heading 6" w:uiPriority="9" w:qFormat="1"/>
+    <w:lsdException w:name="heading 7" w:uiPriority="9" w:qFormat="1"/>
+    <w:lsdException w:name="heading 8" w:uiPriority="9" w:qFormat="1"/>
+    <w:lsdException w:name="heading 9" w:uiPriority="9" w:qFormat="1"/>
+    <w:lsdException w:name="toc 1" w:uiPriority="39"/>
+    <w:lsdException w:name="toc 2" w:uiPriority="39"/>
+    <w:lsdException w:name="toc 3" w:uiPriority="39"/>
+    <w:lsdException w:name="toc 4" w:uiPriority="39"/>
+    <w:lsdException w:name="toc 5" w:uiPriority="39"/>
+    <w:lsdException w:name="toc 6" w:uiPriority="39"/>
+    <w:lsdException w:name="toc 7" w:uiPriority="39"/>
+    <w:lsdException w:name="toc 8" w:uiPriority="39"/>
+    <w:lsdException w:name="toc 9" w:uiPriority="39"/>
+    <w:lsdException w:name="caption" w:uiPriority="35" w:qFormat="1"/>
+    <w:lsdException w:name="Title" w:semiHidden="0" w:uiPriority="10" w:unhideWhenUsed="0" w:qFormat="1"/>
+    <w:lsdException w:name="Default Paragraph Font" w:uiPriority="1"/>
+    <w:lsdException w:name="Subtitle" w:semiHidden="0" w:uiPriority="11" w:unhideWhenUsed="0" w:qFormat="1"/>
+    <w:lsdException w:name="Strong" w:semiHidden="0" w:uiPriority="22" w:unhideWhenUsed="0" w:qFormat="1"/>
+    <w:lsdException w:name="Emphasis" w:semiHidden="0" w:uiPriority="20" w:unhideWhenUsed="0" w:qFormat="1"/>
+    <w:lsdException w:name="Table Grid" w:semiHidden="0" w:uiPriority="39" w:unhideWhenUsed="0"/>
+    <w:lsdException w:name="Note Level 1" w:semiHidden="0" w:unhideWhenUsed="0"/>
+    <w:lsdException w:name="Note Level 2" w:semiHidden="0" w:unhideWhenUsed="0"/>
+    <w:lsdException w:name="Note Level 3" w:semiHidden="0" w:unhideWhenUsed="0"/>
+    <w:lsdException w:name="Note Level 4" w:semiHidden="0" w:unhideWhenUsed="0"/>
+    <w:lsdException w:name="Note Level 5" w:semiHidden="0" w:unhideWhenUsed="0"/>
+    <w:lsdException w:name="Note Level 6" w:semiHidden="0" w:unhideWhenUsed="0"/>
+    <w:lsdException w:name="Note Level 7" w:semiHidden="0" w:unhideWhenUsed="0"/>
+    <w:lsdException w:name="Note Level 8" w:semiHidden="0" w:unhideWhenUsed="0"/>
+    <w:lsdException w:name="Note Level 9" w:semiHidden="0" w:unhideWhenUsed="0"/>
+    <w:lsdException w:name="Placeholder Text" w:unhideWhenUsed="0"/>
+    <w:lsdException w:name="No Spacing" w:semiHidden="0" w:uiPriority="1" w:unhideWhenUsed="0" w:qFormat="1"/>
+    <w:lsdException w:name="Light Shading" w:semiHidden="0" w:uiPriority="60" w:unhideWhenUsed="0"/>
+    <w:lsdException w:name="Light List" w:semiHidden="0" w:uiPriority="61" w:unhideWhenUsed="0"/>
+    <w:lsdException w:name="Light Grid" w:semiHidden="0" w:uiPriority="62" w:unhideWhenUsed="0"/>
+    <w:lsdException w:name="Medium Shading 1" w:semiHidden="0" w:uiPriority="63" w:unhideWhenUsed="0"/>
+    <w:lsdException w:name="Medium Shading 2" w:semiHidden="0" w:uiPriority="64" w:unhideWhenUsed="0"/>
+    <w:lsdException w:name="Medium List 1" w:semiHidden="0" w:uiPriority="65" w:unhideWhenUsed="0"/>
+    <w:lsdException w:name="Medium List 2" w:semiHidden="0" w:uiPriority="66" w:unhideWhenUsed="0"/>
+    <w:lsdException w:name="Medium Grid 1" w:semiHidden="0" w:uiPriority="67" w:unhideWhenUsed="0"/>
+    <w:lsdException w:name="Medium Grid 2" w:semiHidden="0" w:uiPriority="68" w:unhideWhenUsed="0"/>
+    <w:lsdException w:name="Medium Grid 3" w:semiHidden="0" w:uiPriority="69" w:unhideWhenUsed="0"/>
+    <w:lsdException w:name="Dark List" w:semiHidden="0" w:uiPriority="70" w:unhideWhenUsed="0"/>
+    <w:lsdException w:name="Colorful Shading" w:semiHidden="0" w:uiPriority="71" w:unhideWhenUsed="0"/>
+    <w:lsdException w:name="Colorful List" w:semiHidden="0" w:uiPriority="72" w:unhideWhenUsed="0"/>
+    <w:lsdException w:name="Colorful Grid" w:semiHidden="0" w:uiPriority="73" w:unhideWhenUsed="0"/>
+    <w:lsdException w:name="Light Shading Accent 1" w:semiHidden="0" w:uiPriority="60" w:unhideWhenUsed="0"/>
+    <w:lsdException w:name="Light List Accent 1" w:semiHidden="0" w:uiPriority="61" w:unhideWhenUsed="0"/>
+    <w:lsdException w:name="Light Grid Accent 1" w:semiHidden="0" w:uiPriority="62" w:unhideWhenUsed="0"/>
+    <w:lsdException w:name="Medium Shading 1 Accent 1" w:semiHidden="0" w:uiPriority="63" w:unhideWhenUsed="0"/>
+    <w:lsdException w:name="Medium Shading 2 Accent 1" w:semiHidden="0" w:uiPriority="64" w:unhideWhenUsed="0"/>
+    <w:lsdException w:name="Medium List 1 Accent 1" w:semiHidden="0" w:uiPriority="65" w:unhideWhenUsed="0"/>
+    <w:lsdException w:name="Revision" w:unhideWhenUsed="0"/>
+    <w:lsdException w:name="List Paragraph" w:semiHidden="0" w:uiPriority="34" w:unhideWhenUsed="0" w:qFormat="1"/>
+    <w:lsdException w:name="Quote" w:semiHidden="0" w:uiPriority="29" w:unhideWhenUsed="0" w:qFormat="1"/>
+    <w:lsdException w:name="Intense Quote" w:semiHidden="0" w:uiPriority="30" w:unhideWhenUsed="0" w:qFormat="1"/>
+    <w:lsdException w:name="Medium List 2 Accent 1" w:semiHidden="0" w:uiPriority="66" w:unhideWhenUsed="0"/>
+    <w:lsdException w:name="Medium Grid 1 Accent 1" w:semiHidden="0" w:uiPriority="67" w:unhideWhenUsed="0"/>
+    <w:lsdException w:name="Medium Grid 2 Accent 1" w:semiHidden="0" w:uiPriority="68" w:unhideWhenUsed="0"/>
+    <w:lsdException w:name="Medium Grid 3 Accent 1" w:semiHidden="0" w:uiPriority="69" w:unhideWhenUsed="0"/>
+    <w:lsdException w:name="Dark List Accent 1" w:semiHidden="0" w:uiPriority="70" w:unhideWhenUsed="0"/>
+    <w:lsdException w:name="Colorful Shading Accent 1" w:semiHidden="0" w:uiPriority="71" w:unhideWhenUsed="0"/>
+    <w:lsdException w:name="Colorful List Accent 1" w:semiHidden="0" w:uiPriority="72" w:unhideWhenUsed="0"/>
+    <w:lsdException w:name="Colorful Grid Accent 1" w:semiHidden="0" w:uiPriority="73" w:unhideWhenUsed="0"/>
+    <w:lsdException w:name="Light Shading Accent 2" w:semiHidden="0" w:uiPriority="60" w:unhideWhenUsed="0"/>
+    <w:lsdException w:name="Light List Accent 2" w:semiHidden="0" w:uiPriority="61" w:unhideWhenUsed="0"/>
+    <w:lsdException w:name="Light Grid Accent 2" w:semiHidden="0" w:uiPriority="62" w:unhideWhenUsed="0"/>
+    <w:lsdException w:name="Medium Shading 1 Accent 2" w:semiHidden="0" w:uiPriority="63" w:unhideWhenUsed="0"/>
+    <w:lsdException w:name="Medium Shading 2 Accent 2" w:semiHidden="0" w:uiPriority="64" w:unhideWhenUsed="0"/>
+    <w:lsdException w:name="Medium List 1 Accent 2" w:semiHidden="0" w:uiPriority="65" w:unhideWhenUsed="0"/>
+    <w:lsdException w:name="Medium List 2 Accent 2" w:semiHidden="0" w:uiPriority="66" w:unhideWhenUsed="0"/>
+    <w:lsdException w:name="Medium Grid 1 Accent 2" w:semiHidden="0" w:uiPriority="67" w:unhideWhenUsed="0"/>
+    <w:lsdException w:name="Medium Grid 2 Accent 2" w:semiHidden="0" w:uiPriority="68" w:unhideWhenUsed="0"/>
+    <w:lsdException w:name="Medium Grid 3 Accent 2" w:semiHidden="0" w:uiPriority="69" w:unhideWhenUsed="0"/>
+    <w:lsdException w:name="Dark List Accent 2" w:semiHidden="0" w:uiPriority="70" w:unhideWhenUsed="0"/>
+    <w:lsdException w:name="Colorful Shading Accent 2" w:semiHidden="0" w:uiPriority="71" w:unhideWhenUsed="0"/>
+    <w:lsdException w:name="Colorful List Accent 2" w:semiHidden="0" w:uiPriority="72" w:unhideWhenUsed="0"/>
+    <w:lsdException w:name="Colorful Grid Accent 2" w:semiHidden="0" w:uiPriority="73" w:unhideWhenUsed="0"/>
+    <w:lsdException w:name="Light Shading Accent 3" w:semiHidden="0" w:uiPriority="60" w:unhideWhenUsed="0"/>
+    <w:lsdException w:name="Light List Accent 3" w:semiHidden="0" w:uiPriority="61" w:unhideWhenUsed="0"/>
+    <w:lsdException w:name="Light Grid Accent 3" w:semiHidden="0" w:uiPriority="62" w:unhideWhenUsed="0"/>
+    <w:lsdException w:name="Medium Shading 1 Accent 3" w:semiHidden="0" w:uiPriority="63" w:unhideWhenUsed="0"/>
+    <w:lsdException w:name="Medium Shading 2 Accent 3" w:semiHidden="0" w:uiPriority="64" w:unhideWhenUsed="0"/>
+    <w:lsdException w:name="Medium List 1 Accent 3" w:semiHidden="0" w:uiPriority="65" w:unhideWhenUsed="0"/>
+    <w:lsdException w:name="Medium List 2 Accent 3" w:semiHidden="0" w:uiPriority="66" w:unhideWhenUsed="0"/>
+    <w:lsdException w:name="Medium Grid 1 Accent 3" w:semiHidden="0" w:uiPriority="67" w:unhideWhenUsed="0"/>
+    <w:lsdException w:name="Medium Grid 2 Accent 3" w:semiHidden="0" w:uiPriority="68" w:unhideWhenUsed="0"/>
+    <w:lsdException w:name="Medium Grid 3 Accent 3" w:semiHidden="0" w:uiPriority="69" w:unhideWhenUsed="0"/>
+    <w:lsdException w:name="Dark List Accent 3" w:semiHidden="0" w:uiPriority="70" w:unhideWhenUsed="0"/>
+    <w:lsdException w:name="Colorful Shading Accent 3" w:semiHidden="0" w:uiPriority="71" w:unhideWhenUsed="0"/>
+    <w:lsdException w:name="Colorful List Accent 3" w:semiHidden="0" w:uiPriority="72" w:unhideWhenUsed="0"/>
+    <w:lsdException w:name="Colorful Grid Accent 3" w:semiHidden="0" w:uiPriority="73" w:unhideWhenUsed="0"/>
+    <w:lsdException w:name="Light Shading Accent 4" w:semiHidden="0" w:uiPriority="60" w:unhideWhenUsed="0"/>
+    <w:lsdException w:name="Light List Accent 4" w:semiHidden="0" w:uiPriority="61" w:unhideWhenUsed="0"/>
+    <w:lsdException w:name="Light Grid Accent 4" w:semiHidden="0" w:uiPriority="62" w:unhideWhenUsed="0"/>
+    <w:lsdException w:name="Medium Shading 1 Accent 4" w:semiHidden="0" w:uiPriority="63" w:unhideWhenUsed="0"/>
+    <w:lsdException w:name="Medium Shading 2 Accent 4" w:semiHidden="0" w:uiPriority="64" w:unhideWhenUsed="0"/>
+    <w:lsdException w:name="Medium List 1 Accent 4" w:semiHidden="0" w:uiPriority="65" w:unhideWhenUsed="0"/>
+    <w:lsdException w:name="Medium List 2 Accent 4" w:semiHidden="0" w:uiPriority="66" w:unhideWhenUsed="0"/>
+    <w:lsdException w:name="Medium Grid 1 Accent 4" w:semiHidden="0" w:uiPriority="67" w:unhideWhenUsed="0"/>
+    <w:lsdException w:name="Medium Grid 2 Accent 4" w:semiHidden="0" w:uiPriority="68" w:unhideWhenUsed="0"/>
+    <w:lsdException w:name="Medium Grid 3 Accent 4" w:semiHidden="0" w:uiPriority="69" w:unhideWhenUsed="0"/>
+    <w:lsdException w:name="Dark List Accent 4" w:semiHidden="0" w:uiPriority="70" w:unhideWhenUsed="0"/>
+    <w:lsdException w:name="Colorful Shading Accent 4" w:semiHidden="0" w:uiPriority="71" w:unhideWhenUsed="0"/>
+    <w:lsdException w:name="Colorful List Accent 4" w:semiHidden="0" w:uiPriority="72" w:unhideWhenUsed="0"/>
+    <w:lsdException w:name="Colorful Grid Accent 4" w:semiHidden="0" w:uiPriority="73" w:unhideWhenUsed="0"/>
+    <w:lsdException w:name="Light Shading Accent 5" w:semiHidden="0" w:uiPriority="60" w:unhideWhenUsed="0"/>
+    <w:lsdException w:name="Light List Accent 5" w:semiHidden="0" w:uiPriority="61" w:unhideWhenUsed="0"/>
+    <w:lsdException w:name="Light Grid Accent 5" w:semiHidden="0" w:uiPriority="62" w:unhideWhenUsed="0"/>
+    <w:lsdException w:name="Medium Shading 1 Accent 5" w:semiHidden="0" w:uiPriority="63" w:unhideWhenUsed="0"/>
+    <w:lsdException w:name="Medium Shading 2 Accent 5" w:semiHidden="0" w:uiPriority="64" w:unhideWhenUsed="0"/>
+    <w:lsdException w:name="Medium List 1 Accent 5" w:semiHidden="0" w:uiPriority="65" w:unhideWhenUsed="0"/>
+    <w:lsdException w:name="Medium List 2 Accent 5" w:semiHidden="0" w:uiPriority="66" w:unhideWhenUsed="0"/>
+    <w:lsdException w:name="Medium Grid 1 Accent 5" w:semiHidden="0" w:uiPriority="67" w:unhideWhenUsed="0"/>
+    <w:lsdException w:name="Medium Grid 2 Accent 5" w:semiHidden="0" w:uiPriority="68" w:unhideWhenUsed="0"/>
+    <w:lsdException w:name="Medium Grid 3 Accent 5" w:semiHidden="0" w:uiPriority="69" w:unhideWhenUsed="0"/>
+    <w:lsdException w:name="Dark List Accent 5" w:semiHidden="0" w:uiPriority="70" w:unhideWhenUsed="0"/>
+    <w:lsdException w:name="Colorful Shading Accent 5" w:semiHidden="0" w:uiPriority="71" w:unhideWhenUsed="0"/>
+    <w:lsdException w:name="Colorful List Accent 5" w:semiHidden="0" w:uiPriority="72" w:unhideWhenUsed="0"/>
+    <w:lsdException w:name="Colorful Grid Accent 5" w:semiHidden="0" w:uiPriority="73" w:unhideWhenUsed="0"/>
+    <w:lsdException w:name="Light Shading Accent 6" w:semiHidden="0" w:uiPriority="60" w:unhideWhenUsed="0"/>
+    <w:lsdException w:name="Light List Accent 6" w:semiHidden="0" w:uiPriority="61" w:unhideWhenUsed="0"/>
+    <w:lsdException w:name="Light Grid Accent 6" w:semiHidden="0" w:uiPriority="62" w:unhideWhenUsed="0"/>
+    <w:lsdException w:name="Medium Shading 1 Accent 6" w:semiHidden="0" w:uiPriority="63" w:unhideWhenUsed="0"/>
+    <w:lsdException w:name="Medium Shading 2 Accent 6" w:semiHidden="0" w:uiPriority="64" w:unhideWhenUsed="0"/>
+    <w:lsdException w:name="Medium List 1 Accent 6" w:semiHidden="0" w:uiPriority="65" w:unhideWhenUsed="0"/>
+    <w:lsdException w:name="Medium List 2 Accent 6" w:semiHidden="0" w:uiPriority="66" w:unhideWhenUsed="0"/>
+    <w:lsdException w:name="Medium Grid 1 Accent 6" w:semiHidden="0" w:uiPriority="67" w:unhideWhenUsed="0"/>
+    <w:lsdException w:name="Medium Grid 2 Accent 6" w:semiHidden="0" w:uiPriority="68" w:unhideWhenUsed="0"/>
+    <w:lsdException w:name="Medium Grid 3 Accent 6" w:semiHidden="0" w:uiPriority="69" w:unhideWhenUsed="0"/>
+    <w:lsdException w:name="Dark List Accent 6" w:semiHidden="0" w:uiPriority="70" w:unhideWhenUsed="0"/>
+    <w:lsdException w:name="Colorful Shading Accent 6" w:semiHidden="0" w:uiPriority="71" w:unhideWhenUsed="0"/>
+    <w:lsdException w:name="Colorful List Accent 6" w:semiHidden="0" w:uiPriority="72" w:unhideWhenUsed="0"/>
+    <w:lsdException w:name="Colorful Grid Accent 6" w:semiHidden="0" w:uiPriority="73" w:unhideWhenUsed="0"/>
+    <w:lsdException w:name="Subtle Emphasis" w:semiHidden="0" w:uiPriority="19" w:unhideWhenUsed="0" w:qFormat="1"/>
+    <w:lsdException w:name="Intense Emphasis" w:semiHidden="0" w:uiPriority="21" w:unhideWhenUsed="0" w:qFormat="1"/>
+    <w:lsdException w:name="Subtle Reference" w:semiHidden="0" w:uiPriority="31" w:unhideWhenUsed="0" w:qFormat="1"/>
+    <w:lsdException w:name="Intense Reference" w:semiHidden="0" w:uiPriority="32" w:unhideWhenUsed="0" w:qFormat="1"/>
+    <w:lsdException w:name="Book Title" w:semiHidden="0" w:uiPriority="33" w:unhideWhenUsed="0" w:qFormat="1"/>
+    <w:lsdException w:name="Bibliography" w:uiPriority="37"/>
+    <w:lsdException w:name="TOC Heading" w:uiPriority="39" w:qFormat="1"/>
   </w:latentStyles>
   <w:style w:type="paragraph" w:default="1" w:styleId="Normal">
     <w:name w:val="Normal"/>
@@ -1632,7 +1793,7 @@
   <a:extraClrSchemeLst/>
   <a:extLst>
     <a:ext uri="{05A4C25C-085E-4340-85A3-A5531E510DB2}">
-      <thm15:themeFamily xmlns:thm15="http://schemas.microsoft.com/office/thememl/2012/main" name="Office Theme" id="{62F939B6-93AF-4DB8-9C6B-D6C7DFDC589F}" vid="{4A3C46E8-61CC-4603-A589-7422A47A8E4A}"/>
+      <thm15:themeFamily xmlns:thm15="http://schemas.microsoft.com/office/thememl/2012/main" xmlns="" name="Office Theme" id="{62F939B6-93AF-4DB8-9C6B-D6C7DFDC589F}" vid="{4A3C46E8-61CC-4603-A589-7422A47A8E4A}"/>
     </a:ext>
   </a:extLst>
 </a:theme>

</xml_diff>